<commit_message>
slight updates to a few scripts, and final draft of 2019-2023 report
</commit_message>
<xml_diff>
--- a/analysis/outgoing/report_2019_2023_20240325.docx
+++ b/analysis/outgoing/report_2019_2023_20240325.docx
@@ -65,6 +65,7 @@
           <w:docPartUnique/>
         </w:docPartObj>
       </w:sdtPr>
+      <w:sdtEndPr/>
       <w:sdtContent>
         <w:p>
           <w:pPr>
@@ -2020,8 +2021,8 @@
       <w:pPr>
         <w:pStyle w:val="Heading1"/>
       </w:pPr>
-      <w:bookmarkStart w:id="0" w:name="executive-summary"/>
-      <w:bookmarkStart w:id="1" w:name="_Toc162274739"/>
+      <w:bookmarkStart w:id="0" w:name="_Toc162274739"/>
+      <w:bookmarkStart w:id="1" w:name="executive-summary"/>
       <w:r>
         <w:lastRenderedPageBreak/>
         <w:t>1</w:t>
@@ -2030,7 +2031,7 @@
         <w:tab/>
         <w:t>Executive Summary</w:t>
       </w:r>
-      <w:bookmarkEnd w:id="1"/>
+      <w:bookmarkEnd w:id="0"/>
     </w:p>
     <w:p>
       <w:r>
@@ -2068,26 +2069,56 @@
     </w:p>
     <w:p>
       <w:r>
-        <w:t>To fill in the missing data from periods when the SONAR was not operating or the data had not been reviewed, we fit the fish count data with a negative binomial generalized additive model (GAM) with a log link function using hour of day, discharge, and Julian day-of-year as covariates. For both upstream and downstream moving fish, the model indicates that a greater number of steelhead will move during the night, especially in the late evening, compared to the daytime, and more will move when discharge flows are near 600 cfs. There is also a clear effect of day-of-year, with upstream numbers peaking near the beginning of April, while downstream numbers peak near the beginning of May, with some year-to-year variability in the run-timing curve.</w:t>
+        <w:t>To fill in the missing data from periods when the SONAR was not operating or the data had not been reviewed, we fit the fish count data with a negative binomial generalized additive model (GAM) with a log link function using hour of day, discharge, and Julian day-of-year as covariates. For both upstream and downstream moving fish, the model indicates that a greater number of steelhead will move during the night, especially in the late evening, compared to the daytime, and more will move when discharge flows</w:t>
+      </w:r>
+      <w:r>
+        <w:t xml:space="preserve"> are near 600 </w:t>
+      </w:r>
+      <w:proofErr w:type="spellStart"/>
+      <w:r>
+        <w:t>cfs</w:t>
+      </w:r>
+      <w:proofErr w:type="spellEnd"/>
+      <w:r>
+        <w:t>. There is also a clear effect of day-of-year, with upstream numbers peaking near the beginning of April, while downstream numbers peak near the beginning of May, with some year-to-year variability in the run-timing curve.</w:t>
       </w:r>
     </w:p>
     <w:p>
       <w:r>
-        <w:t>To generate an annual estimate of escapement, we subtracted the total estimate of downstream moving fish from the total estimate of upstream moving fish prior to May 15th to prevent double counting milling fish. After May 15, we ignored downstream moving fish and only estimated upstream moving fish, under the assumption that downstream moving fish are steelhead kelts that have spawned and therefore should not be subtracted from our escapement estimates. Total SONAR-based escapement estimates for steelhead ranged from 568 (CI 552 - 587) in 2021 to 1,075 (CI 982 - 1,193) in 2020. The SONAR-based estimates were consistently roughly twice the redd-based estimates.</w:t>
+        <w:t xml:space="preserve">To generate an annual estimate of escapement, we subtracted the total estimate of downstream moving fish from the total estimate of upstream moving fish prior to May 15th to prevent double counting milling fish. After May 15, we ignored downstream moving fish and only estimated upstream moving fish, under the assumption that downstream moving fish are steelhead </w:t>
+      </w:r>
+      <w:proofErr w:type="spellStart"/>
+      <w:r>
+        <w:t>kelts</w:t>
+      </w:r>
+      <w:proofErr w:type="spellEnd"/>
+      <w:r>
+        <w:t xml:space="preserve"> that have spawned and therefore should not be subtracted from our escapement estimates. Total SONAR-based escapement estimates for steelhead ranged from 568 (CI 552 - 587) in 2021 to 1,075 (CI 982 - 1,193) in 2020. The SONAR-based estimates were consistently roughly twice the redd-based estimates.</w:t>
       </w:r>
     </w:p>
     <w:p>
       <w:r>
-        <w:t>We learned some important lessons over the first 5 years of SONAR operation on the Dungeness River. Site selection is important and may need to change if fish aren’t actively migrating past the site. For future seasons we recommend deploying the SONAR in January, to capture the start of the steelhead return. We also recommend considering re-designing the species composition sampling to attempt to exclude holding fish, and to investigate how species composition changes with hour of day, since returning steelhead appear to move primarily in the late evening. Finally, we recommend investigating methods to account for kelts that are less simplistic than the methods we used here.</w:t>
+        <w:t>We learned some important lessons over the first 5 years of SONAR operation on the Dungeness River. Site selection is important and may need to change if fish aren’t actively migrating past the site. For future seasons we recommend deploying the SONAR in January, to capture the start of the steelhead return. We also recommend considering re-designing the species composition sampling to attempt to exclude holding fish, and to investigate how species composition changes with hour of day, since returning steel</w:t>
+      </w:r>
+      <w:r>
+        <w:t xml:space="preserve">head appear to move primarily in the late evening. Finally, we recommend investigating methods to account for </w:t>
+      </w:r>
+      <w:proofErr w:type="spellStart"/>
+      <w:r>
+        <w:t>kelts</w:t>
+      </w:r>
+      <w:proofErr w:type="spellEnd"/>
+      <w:r>
+        <w:t xml:space="preserve"> that are less simplistic than the methods we used here.</w:t>
       </w:r>
     </w:p>
     <w:p>
       <w:pPr>
         <w:pStyle w:val="Heading1"/>
       </w:pPr>
-      <w:bookmarkStart w:id="2" w:name="introduction"/>
-      <w:bookmarkStart w:id="3" w:name="_Toc162274740"/>
-      <w:bookmarkEnd w:id="0"/>
+      <w:bookmarkStart w:id="2" w:name="_Toc162274740"/>
+      <w:bookmarkStart w:id="3" w:name="introduction"/>
+      <w:bookmarkEnd w:id="1"/>
       <w:r>
         <w:lastRenderedPageBreak/>
         <w:t>2</w:t>
@@ -2096,7 +2127,7 @@
         <w:tab/>
         <w:t>Introduction</w:t>
       </w:r>
-      <w:bookmarkEnd w:id="3"/>
+      <w:bookmarkEnd w:id="2"/>
     </w:p>
     <w:p>
       <w:r>
@@ -2110,26 +2141,41 @@
         <w:t>Oncorhynchus mykiss</w:t>
       </w:r>
       <w:r>
-        <w:t>) are part of the Puget Sound Steelhead Distinct Population Segment (DPS), which includes all naturally spawned steelhead below migration barriers in the rivers flowing into the Strait of Juan de Fuca from the Elwha (inclusive) eastward, Hood Canal, and Puget Sound (Myers et al. 2015). The Puget Sound steelhead DPS was listed as threatened under the Endangered Species Act (ESA) in May 2007, and subsequent species status reviews have upheld the threatened listing (Ford et al. 2011; Northwest Fisheries Science Center 2015). The Dungeness steelhead population is considered a mixed winter/summer run population. Historic accounts from the 1940s describe summer-run steelhead in the Dungeness River in July and August, but it is unclear whether a summer-run population still exists alongside or distinct from the winter population (Myers et al. 2015). Steelhead in the Dungeness spawn in the mainstem Dungeness up to a waterfall above Gold Creek (RKM 30), in the Gray Wolf River up to RKM 15.5, in Canyon Creek up to RKM 2.7, and limited spawning in other small tributaries (e.g. Herd Creek, Hatchery Creek).</w:t>
+        <w:t>) are part of the Puget Sound Steelhead Distinct Population Segment (DPS), which includes all naturally spawned steelhead below migration barriers in the rivers flowing into the Strait of Juan de Fuca from the Elwha (inclusive) eastward, Hood Canal, and Puget Sound (Myers et al. 2015). The Puget Sound steelhead DPS was listed as threatened under the Endangered Species Act (ESA) in May 2007, and subsequent species status reviews have upheld the threatened listing (Ford et al. 2011; Northwe</w:t>
+      </w:r>
+      <w:r>
+        <w:t>st Fisheries Science Center 2015). The Dungeness steelhead population is considered a mixed winter/summer run population. Historic accounts from the 1940s describe summer-run steelhead in the Dungeness River in July and August, but it is unclear whether a summer-run population still exists alongside or distinct from the winter population (Myers et al. 2015). Steelhead in the Dungeness spawn in the mainstem Dungeness up to a waterfall above Gold Creek (RKM 30), in the Gray Wolf River up to RKM 15.5, in Canyo</w:t>
+      </w:r>
+      <w:r>
+        <w:t>n Creek up to RKM 2.7, and limited spawning in other small tributaries (e.g. Herd Creek, Hatchery Creek).</w:t>
       </w:r>
     </w:p>
     <w:p>
       <w:r>
-        <w:t>The Dungeness River is snowmelt dominated and glacially influenced, with headwaters in the Olympic Mountains (Myers et al. 2015). Glacial sediments and springtime snowmelt can lead to high, turbid water and unsafe survey conditions, presenting a challenge to steelhead redds surveys in the basin. In most years it is not possible to survey for steelhead through the entirety of the spawning season, and in some years poor survey conditions prevent an adequate number of surveys from being completed to produce an estimate of escapement based on redd counts. Current methods use a run-timing curve from 2015, a low water year in which redds surveys could be conducted through the entire spawning period, to expand the current year’s redd counts to generate an escapement estimate. However, this method does not account for the annual variation in flows and spawn timing, which limits accuracy of abundance estimates. Accurate estimates of steelhead escapement in the Dungeness are important to monitor the abundance and health of the population, to evaluate progress towards ESA recovery goals, and to manage potential future fisheries.</w:t>
+        <w:t>The Dungeness River is snowmelt dominated and glacially influenced, with headwaters in the Olympic Mountains (Myers et al. 2015). Glacial sediments and springtime snowmelt can lead to high, turbid water and unsafe survey conditions, presenting a challenge to steelhead redds surveys in the basin. In most years it is not possible to survey for steelhead through the entirety of the spawning season, and in some years poor survey conditions prevent an adequate number of surveys from being completed to produce an</w:t>
+      </w:r>
+      <w:r>
+        <w:t xml:space="preserve"> estimate of escapement based on redd counts. Current methods use a run-timing curve from 2015, a low water year in which redds surveys could be conducted through the entire spawning period, to expand the current year’s redd counts to generate an escapement estimate. However, this method does not account for the annual variation in flows and spawn timing, which limits accuracy of abundance estimates. Accurate estimates of steelhead escapement in the Dungeness are important to monitor the abundance and healt</w:t>
+      </w:r>
+      <w:r>
+        <w:t>h of the population, to evaluate progress towards ESA recovery goals, and to manage potential future fisheries.</w:t>
       </w:r>
     </w:p>
     <w:p>
       <w:r>
-        <w:t>SONAR may provide an alternative method for steelhead enumeration and run timing in a dynamic, turbid snow-melt system like the Dungeness watershed. SONAR can be operated in a range of flow conditions and is not limited by turbidity. Since 2018 the Washington Department of Fish and Wildlife (WDFW) has operated a stationary multi-beam SONAR unit in the lower Dungeness River to enumerate and gather run-timing information on Dungeness steelhead. This is our first report on the SONAR project, covering the 2018-2023 seasons.</w:t>
+        <w:t>SONAR may provide an alternative method for steelhead enumeration and run timing in a dynamic, turbid snow-melt system like the Dungeness watershed. SONAR can be operated in a range of flow conditions and is not limited by turbidity. Since 2018 the Washington Department of Fish and Wildlife (WDFW) has operated a stationary multi-beam SONAR unit in the lower Dungeness River to enumerate and gather run-timing information on Dungeness steelhead. This is our first report on the SONAR project, covering the 2018-</w:t>
+      </w:r>
+      <w:r>
+        <w:t>2023 seasons.</w:t>
       </w:r>
     </w:p>
     <w:p>
       <w:pPr>
         <w:pStyle w:val="Heading1"/>
       </w:pPr>
-      <w:bookmarkStart w:id="4" w:name="methods"/>
-      <w:bookmarkStart w:id="5" w:name="_Toc162274741"/>
-      <w:bookmarkEnd w:id="2"/>
+      <w:bookmarkStart w:id="4" w:name="_Toc162274741"/>
+      <w:bookmarkStart w:id="5" w:name="methods"/>
+      <w:bookmarkEnd w:id="3"/>
       <w:r>
         <w:t>3</w:t>
       </w:r>
@@ -2137,14 +2183,14 @@
         <w:tab/>
         <w:t>Methods</w:t>
       </w:r>
-      <w:bookmarkEnd w:id="5"/>
+      <w:bookmarkEnd w:id="4"/>
     </w:p>
     <w:p>
       <w:pPr>
         <w:pStyle w:val="Heading2"/>
       </w:pPr>
-      <w:bookmarkStart w:id="6" w:name="sonar-operation"/>
-      <w:bookmarkStart w:id="7" w:name="_Toc162274742"/>
+      <w:bookmarkStart w:id="6" w:name="_Toc162274742"/>
+      <w:bookmarkStart w:id="7" w:name="sonar-operation"/>
       <w:r>
         <w:t>3.1</w:t>
       </w:r>
@@ -2152,7 +2198,7 @@
         <w:tab/>
         <w:t>SONAR operation</w:t>
       </w:r>
-      <w:bookmarkEnd w:id="7"/>
+      <w:bookmarkEnd w:id="6"/>
     </w:p>
     <w:p>
       <w:r>
@@ -2164,11 +2210,22 @@
       </w:r>
       <w:proofErr w:type="gramEnd"/>
       <w:r>
-        <w:t xml:space="preserve"> the steelhead run from 2018 through 2023 (Figure 3.1). The ARIS 1800 uses 96 beams at 1.1/1.8 megahertz (Mhz) to project a 28-degree acoustic wedge. The </w:t>
+        <w:t xml:space="preserve"> the steelhead run from 2018 through 2023 (Figure 3.1). The ARIS 1800 uses 96 beams at 1.1/1.8 megahertz (</w:t>
+      </w:r>
+      <w:proofErr w:type="spellStart"/>
+      <w:r>
+        <w:t>Mhz</w:t>
+      </w:r>
+      <w:proofErr w:type="spellEnd"/>
+      <w:r>
+        <w:t xml:space="preserve">) to project a 28-degree acoustic wedge. The </w:t>
       </w:r>
       <w:r>
         <w:lastRenderedPageBreak/>
-        <w:t>SONAR unit was adjusted to have a pitch of 3.5 degrees to -8 degrees to ensonify the entire water column and channel. The unit was checked daily and adjusted as necessary to maintain full ensonification of the channel. Imagery was continuously recorded 24 hours a day, and saved in 30-minute files, so that 48 individual files were recorded for each full day of operation.</w:t>
+        <w:t>SONAR unit was adjusted to have a pitch of 3.5 degrees to -8 degrees to ensonify the entire water column and channel. The unit was checked daily and adjusted as necessary to maintain full ensonification of the channel. Imagery was continuously recorded 24 hours a day, and saved in 30-minute files, so that 48 individual files were recorded fo</w:t>
+      </w:r>
+      <w:r>
+        <w:t>r each full day of operation.</w:t>
       </w:r>
     </w:p>
     <w:p>
@@ -2858,9 +2915,9 @@
       <w:pPr>
         <w:pStyle w:val="Heading2"/>
       </w:pPr>
-      <w:bookmarkStart w:id="15" w:name="data-processing"/>
-      <w:bookmarkStart w:id="16" w:name="_Toc162274743"/>
-      <w:bookmarkEnd w:id="6"/>
+      <w:bookmarkStart w:id="15" w:name="_Toc162274743"/>
+      <w:bookmarkStart w:id="16" w:name="data-processing"/>
+      <w:bookmarkEnd w:id="7"/>
       <w:r>
         <w:lastRenderedPageBreak/>
         <w:t>3.2</w:t>
@@ -2869,11 +2926,17 @@
         <w:tab/>
         <w:t>Data Processing</w:t>
       </w:r>
-      <w:bookmarkEnd w:id="16"/>
+      <w:bookmarkEnd w:id="15"/>
     </w:p>
     <w:p>
       <w:r>
-        <w:t>In 2018 we reviewed both 30-minute files in each hour, for a total of 48 files per 24-hour period. Data review for 2018 was time-consuming and onerous due to the number of fish milling in front of the SONAR, and we were only able to review 29% of the recorded SONAR imagery over the season (Table 3.2). Because of the immense quantity of SONAR files, and the amount of time it took to process and review each 30-minute file, in 2019 we initiated a subsampling design to enable the project team to review portions of nearly every day in the entire period of steelhead passage. In 2019 - 2023 the first 30 minutes of each hour were processed and reviewed for fish migration, while a subset of days was fully reviewed (60 minutes of each hour) as time allowed. Another subset of days was double, or triple, reviewed to compare fish counts and lengths among each year’s two or three data reviewers. Table 3.2 shows what percentage of the total hours were reviewed each year (from Feb 1 - June 15), and what percentage of that period the SONAR was operating and collecting data.</w:t>
+        <w:t>In 2018 we reviewed both 30-minute files in each hour, for a total of 48 files per 24-hour period. Data review for 2018 was time-consuming and onerous due to the number of fish milling in front of the SONAR, and we were only able to review 29% of the recorded SONAR imagery over the season (Table 3.2). Because of the immense quantity of SONAR files, and the amount of time it took to process and review each 30-minute file, in 2019 we initiated a subsampling design to enable the project team to review portions</w:t>
+      </w:r>
+      <w:r>
+        <w:t xml:space="preserve"> of nearly every day in the entire period of steelhead passage. In 2019 - 2023 the first 30 minutes of each hour were processed and reviewed for fish migration, while a subset of days was fully reviewed (60 minutes of each hour) as time allowed. Another subset of days was double, or triple, reviewed to compare fish counts and lengths among each year’s two or three data reviewers. Table 3.2 shows what percentage of the total hours were reviewed each year (from Feb 1 - June 15), and what percentage of that pe</w:t>
+      </w:r>
+      <w:r>
+        <w:t>riod the SONAR was operating and collecting data.</w:t>
       </w:r>
     </w:p>
     <w:p>
@@ -3293,12 +3356,34 @@
     </w:tbl>
     <w:p>
       <w:r>
-        <w:t>Each reviewed imagery file was processed using Sound Metric’s proprietary software ARISFish (v2.6.3 – v2.8.0). First, raw image files were background subtracted, which removed static objects from the image so that only objects in motion are shown. Then, an echogram was created, which transformed the image into a graph of distance (y-axis) and time (x-axis), so that objects in motion appeared as white “tracks.” The echogram enabled the data reviewer to quickly navigate to parts of the image file that contained objects that could be migrating fish. These tracks were then manually viewed alongside the raw image file to determine if the object was a fish to be further investigated.</w:t>
+        <w:t xml:space="preserve">Each reviewed imagery file was processed using Sound Metric’s proprietary software </w:t>
+      </w:r>
+      <w:proofErr w:type="spellStart"/>
+      <w:r>
+        <w:t>ARISFish</w:t>
+      </w:r>
+      <w:proofErr w:type="spellEnd"/>
+      <w:r>
+        <w:t xml:space="preserve"> (v2.6.3 – v2.8.0). First, raw image files were background subtracted, which </w:t>
+      </w:r>
+      <w:r>
+        <w:t>removed static objects from the image so that only objects in motion are shown. Then, an echogram was created, which transformed the image into a graph of distance (y-axis) and time (x-axis), so that objects in motion appeared as white “tracks.” The echogram enabled the data reviewer to quickly navigate to parts of the image file that contained objects that could be migrating fish. These tracks were then manually viewed alongside the raw image file to determine if the object was a fish to be further investi</w:t>
+      </w:r>
+      <w:r>
+        <w:t>gated.</w:t>
       </w:r>
     </w:p>
     <w:p>
       <w:r>
-        <w:t>Fish greater or equal to 45 centimeters (cm) were measured, marked, and counted using the ARISFish software. Forty-five cm was determined to be the minimum length of a potential steelhead, based on captures of steelhead during sampling in the Dungeness River 2014, 2015, and 2017 by the Jamestown S’Klallam Tribe (JSK) (unpublished data, C. Burns). Only fish that completely moved through the SONAR beams were counted; fish that nosed in and out or did not completely move from one side of the beams to the other were not counted. For each fish counted the following data were recorded:</w:t>
+        <w:t xml:space="preserve">Fish greater or equal to 45 centimeters (cm) were measured, marked, and counted using the </w:t>
+      </w:r>
+      <w:proofErr w:type="spellStart"/>
+      <w:r>
+        <w:t>ARISFish</w:t>
+      </w:r>
+      <w:proofErr w:type="spellEnd"/>
+      <w:r>
+        <w:t xml:space="preserve"> software. Forty-five cm was determined to be the minimum length of a potential steelhead, based on captures of steelhead during sampling in the Dungeness River 2014, 2015, and 2017 by the Jamestown S’Klallam Tribe (JSK) (unpublished data, C. Burns). Only fish that completely moved through the SONAR beams were counted; fish that nosed in and out or did not completely move from one side of the beams to the other were not counted. For each fish counted the following data were recorded:</w:t>
       </w:r>
     </w:p>
     <w:p>
@@ -3449,9 +3534,9 @@
       <w:pPr>
         <w:pStyle w:val="Heading2"/>
       </w:pPr>
-      <w:bookmarkStart w:id="18" w:name="data-reviewer-comparison"/>
-      <w:bookmarkStart w:id="19" w:name="_Toc162274744"/>
-      <w:bookmarkEnd w:id="15"/>
+      <w:bookmarkStart w:id="18" w:name="_Toc162274744"/>
+      <w:bookmarkStart w:id="19" w:name="data-reviewer-comparison"/>
+      <w:bookmarkEnd w:id="16"/>
       <w:r>
         <w:t>3.3</w:t>
       </w:r>
@@ -3459,11 +3544,14 @@
         <w:tab/>
         <w:t>Data Reviewer Comparison</w:t>
       </w:r>
-      <w:bookmarkEnd w:id="19"/>
+      <w:bookmarkEnd w:id="18"/>
     </w:p>
     <w:p>
       <w:r>
-        <w:t>In several years (2019 - 2023), a subset of SONAR footage was reviewed by all (two or three) of that years’ observers (Table 3.3). Within that subset of data, we summed the counts of each observer by date and direction before calculating the correlations between counts of different observers using the Pearson correlation coefficient. One observer (initial AS) was an observer every year, while other observers worked for one or two years only. We combined the daily counts across years when computing the correlation between observers. We also computed separate correlations for upstream and downstream counts.</w:t>
+        <w:t>In several years (2019 - 2023), a subset of SONAR footage was reviewed by all (two or three) of that years’ observers (Table 3.3). Within that subset of data, we summed the counts of each observer by date and direction before calculating the correlations between counts of different observers using the Pearson correlation coefficient. One observer (initial AS) was an observer every year, while other observers worked for one or two years only. We combined the daily counts across years when computing the corre</w:t>
+      </w:r>
+      <w:r>
+        <w:t>lation between observers. We also computed separate correlations for upstream and downstream counts.</w:t>
       </w:r>
     </w:p>
     <w:p>
@@ -3476,7 +3564,15 @@
       </w:r>
       <w:proofErr w:type="gramEnd"/>
       <w:r>
-        <w:t xml:space="preserve"> and coefficient of variation (CV) of the length measurements for each fish. Because observer AS was the most experienced, and measured nearly every fish, we also compared other observer length measurements against those by AS and treated the measurements by AS as the benchmark for these comparisons. We summarized those differences with statistics such as mean bias, mean absolute error (MAE), root mean squared error (RMSE) and mean absolute percent error (MAPE).</w:t>
+        <w:t xml:space="preserve"> and coefficient of variation (CV) of the length measurements for each fish. Because observer AS was the most experienced, and measured nearly every fish, we also compared other observer length measurements against those by AS and treated the measurements by AS </w:t>
+      </w:r>
+      <w:proofErr w:type="spellStart"/>
+      <w:r>
+        <w:t>as</w:t>
+      </w:r>
+      <w:proofErr w:type="spellEnd"/>
+      <w:r>
+        <w:t xml:space="preserve"> the benchmark for these comparisons. We summarized those differences with statistics such as mean bias, mean absolute error (MAE), root mean squared error (RMSE) and mean absolute percent error (MAPE).</w:t>
       </w:r>
     </w:p>
     <w:p>
@@ -3854,9 +3950,9 @@
       <w:pPr>
         <w:pStyle w:val="Heading2"/>
       </w:pPr>
-      <w:bookmarkStart w:id="21" w:name="species-composition-sampling"/>
-      <w:bookmarkStart w:id="22" w:name="_Toc162274745"/>
-      <w:bookmarkEnd w:id="18"/>
+      <w:bookmarkStart w:id="21" w:name="_Toc162274745"/>
+      <w:bookmarkStart w:id="22" w:name="species-composition-sampling"/>
+      <w:bookmarkEnd w:id="19"/>
       <w:r>
         <w:t>3.4</w:t>
       </w:r>
@@ -3864,11 +3960,14 @@
         <w:tab/>
         <w:t>Species Composition Sampling</w:t>
       </w:r>
-      <w:bookmarkEnd w:id="22"/>
+      <w:bookmarkEnd w:id="21"/>
     </w:p>
     <w:p>
       <w:r>
-        <w:t>Species composition sampling was conducted weekly, as river conditions allowed, during the period of SONAR operations in 2021, 2022 and 2023. A fine monofilament gill net 5.5 meters wide by 2.4 meters deep with a 5-cm mesh (10-cm stretch</w:t>
+        <w:t xml:space="preserve">Species composition sampling was conducted weekly, as river conditions allowed, during the period of SONAR operations in 2021, 2022 and 2023. A fine monofilament gill net </w:t>
+      </w:r>
+      <w:r>
+        <w:t>5.5 meters wide by 2.4 meters deep with a 5-cm mesh (10-cm stretch</w:t>
       </w:r>
       <w:proofErr w:type="gramStart"/>
       <w:r>
@@ -3884,7 +3983,15 @@
       </w:r>
       <w:proofErr w:type="gramEnd"/>
       <w:r>
-        <w:t xml:space="preserve"> where it wasn’t possible to use a net (e.g. too much wood), hook and line sampling occurred. Encountered fish were removed immediately from the net, sedated in a solution of tricaine mesylate (MS-222), and sampled for species, origin, length, sex, scales, and DNA. Captured steelhead were assessed for kelt status.</w:t>
+        <w:t xml:space="preserve"> where it wasn’t possible to use a net (e.g. too much wood), hook and line sampling occurred. Encountered fish were removed immediately from the net, sedated in a solution of tricaine mesylate (MS-222), and sampled for species, origin, length, sex, scales, and DNA. Captured steelhead were assessed for </w:t>
+      </w:r>
+      <w:proofErr w:type="spellStart"/>
+      <w:r>
+        <w:t>kelt</w:t>
+      </w:r>
+      <w:proofErr w:type="spellEnd"/>
+      <w:r>
+        <w:t xml:space="preserve"> status.</w:t>
       </w:r>
     </w:p>
     <w:p>
@@ -3896,8 +4003,17 @@
           <w:i/>
           <w:iCs/>
         </w:rPr>
-        <w:t>Salvelinus confluentus</w:t>
-      </w:r>
+        <w:t xml:space="preserve">Salvelinus </w:t>
+      </w:r>
+      <w:proofErr w:type="spellStart"/>
+      <w:r>
+        <w:rPr>
+          <w:i/>
+          <w:iCs/>
+        </w:rPr>
+        <w:t>confluentus</w:t>
+      </w:r>
+      <w:proofErr w:type="spellEnd"/>
       <w:r>
         <w:t>) were conducted once per week in June at sites throughout the Dungeness and Gray Wolf rivers.</w:t>
       </w:r>
@@ -3906,9 +4022,9 @@
       <w:pPr>
         <w:pStyle w:val="Heading2"/>
       </w:pPr>
-      <w:bookmarkStart w:id="23" w:name="determining-species"/>
-      <w:bookmarkStart w:id="24" w:name="_Toc162274746"/>
-      <w:bookmarkEnd w:id="21"/>
+      <w:bookmarkStart w:id="23" w:name="_Toc162274746"/>
+      <w:bookmarkStart w:id="24" w:name="determining-species"/>
+      <w:bookmarkEnd w:id="22"/>
       <w:r>
         <w:t>3.5</w:t>
       </w:r>
@@ -3916,7 +4032,7 @@
         <w:tab/>
         <w:t>Determining Species</w:t>
       </w:r>
-      <w:bookmarkEnd w:id="24"/>
+      <w:bookmarkEnd w:id="23"/>
     </w:p>
     <w:p>
       <w:r>
@@ -3933,17 +4049,32 @@
     </w:p>
     <w:p>
       <w:r>
-        <w:t>We modeled the probability of a fish being a steelhead using fork length and the Julian day of capture from the 2021-2023 species composition data. Since we only care about differentiating steelhead from other fish, we grouped resident rainbow and cutthroat trout (</w:t>
+        <w:t>We</w:t>
+      </w:r>
+      <w:r>
+        <w:t xml:space="preserve"> modeled the probability of a fish being a steelhead using fork length and the Julian day of capture from the 2021-2023 species composition data. Since we only care about differentiating steelhead from other fish, we grouped resident rainbow and cutthroat trout (</w:t>
       </w:r>
       <w:r>
         <w:rPr>
           <w:i/>
           <w:iCs/>
         </w:rPr>
-        <w:t>Oncorhynchus clarkii</w:t>
-      </w:r>
-      <w:r>
-        <w:t>) with bull trout, and then fit a binomial GAM with a logit link, using splines of fork length and Julian day to predict the probability of a fish being a steelhead. We did not restrict the dataset to fish with fork lengths less than 67 cm, because larger fish have information about the shape of the logistic curve.</w:t>
+        <w:t xml:space="preserve">Oncorhynchus </w:t>
+      </w:r>
+      <w:proofErr w:type="spellStart"/>
+      <w:r>
+        <w:rPr>
+          <w:i/>
+          <w:iCs/>
+        </w:rPr>
+        <w:t>clarkii</w:t>
+      </w:r>
+      <w:proofErr w:type="spellEnd"/>
+      <w:r>
+        <w:t xml:space="preserve">) with bull trout, and then fit a binomial GAM with a logit link, using splines of fork length and Julian day to predict the probability of a fish being a steelhead. We did not restrict the dataset to fish with fork lengths less </w:t>
+      </w:r>
+      <w:r>
+        <w:t>than 67 cm, because larger fish have information about the shape of the logistic curve.</w:t>
       </w:r>
     </w:p>
     <w:p>
@@ -3955,9 +4086,9 @@
       <w:pPr>
         <w:pStyle w:val="Heading2"/>
       </w:pPr>
-      <w:bookmarkStart w:id="25" w:name="abundance-estimation"/>
-      <w:bookmarkStart w:id="26" w:name="_Toc162274747"/>
-      <w:bookmarkEnd w:id="23"/>
+      <w:bookmarkStart w:id="25" w:name="_Toc162274747"/>
+      <w:bookmarkStart w:id="26" w:name="abundance-estimation"/>
+      <w:bookmarkEnd w:id="24"/>
       <w:r>
         <w:t>3.6</w:t>
       </w:r>
@@ -3965,7 +4096,7 @@
         <w:tab/>
         <w:t>Abundance Estimation</w:t>
       </w:r>
-      <w:bookmarkEnd w:id="26"/>
+      <w:bookmarkEnd w:id="25"/>
     </w:p>
     <w:p>
       <w:r>
@@ -3996,7 +4127,15 @@
     </w:p>
     <w:p>
       <w:r>
-        <w:t xml:space="preserve">To combine the upstream and downstream estimates, we made one simplifying assumption related to kelting behavior </w:t>
+        <w:t xml:space="preserve">To combine the upstream and downstream estimates, we made one simplifying assumption related to </w:t>
+      </w:r>
+      <w:proofErr w:type="spellStart"/>
+      <w:r>
+        <w:t>kelting</w:t>
+      </w:r>
+      <w:proofErr w:type="spellEnd"/>
+      <w:r>
+        <w:t xml:space="preserve"> behavior </w:t>
       </w:r>
       <w:proofErr w:type="gramStart"/>
       <w:r>
@@ -4004,15 +4143,42 @@
       </w:r>
       <w:proofErr w:type="gramEnd"/>
       <w:r>
-        <w:t xml:space="preserve"> the process outlined in Metheny (2012) and Metheny and Duffy (2014). Prior to May 15, we subtracted the total estimate of downstream moving fish from the total estimate of upstream moving fish. This is to prevent fish that are milling (moving upstream, then downstream, then upstream again) from being double counted. After May 15, we ignored downstream moving fish and only estimated upstream moving fish, under the assumption that downstream moving fish are steelhead kelts that have spawned and therefore should not be subtracted from our escapement estimates. Obviously, there may be kelts prior to May 15, and there may be milling fish after that date, but our assumption is that the number of downstream moving kelts prior to that date equals the number of downstream milling fish after that date.</w:t>
+        <w:t xml:space="preserve"> the process outlined in Metheny (2012) and Metheny and Duffy (2014). Prior to May 15, we subtracted the total estimate of downstream moving fish from the total estimate of upstream moving fish. This is to prevent fish that are milling (moving upstream, then downstream, then upstream again) from being double counted. After May 15, we ignored downstream moving fish and only estimated upstream moving fish, under the assumption that downstream moving fish are steelhead </w:t>
+      </w:r>
+      <w:proofErr w:type="spellStart"/>
+      <w:r>
+        <w:t>kelts</w:t>
+      </w:r>
+      <w:proofErr w:type="spellEnd"/>
+      <w:r>
+        <w:t xml:space="preserve"> that hav</w:t>
+      </w:r>
+      <w:r>
+        <w:t xml:space="preserve">e spawned and therefore should not be subtracted from our escapement estimates. Obviously, there may be </w:t>
+      </w:r>
+      <w:proofErr w:type="spellStart"/>
+      <w:r>
+        <w:t>kelts</w:t>
+      </w:r>
+      <w:proofErr w:type="spellEnd"/>
+      <w:r>
+        <w:t xml:space="preserve"> prior to May 15, and there may be milling fish after that date, but our assumption is that the number of downstream moving </w:t>
+      </w:r>
+      <w:proofErr w:type="spellStart"/>
+      <w:r>
+        <w:t>kelts</w:t>
+      </w:r>
+      <w:proofErr w:type="spellEnd"/>
+      <w:r>
+        <w:t xml:space="preserve"> prior to that date equals the number of downstream milling fish after that date.</w:t>
       </w:r>
     </w:p>
     <w:p>
       <w:pPr>
         <w:pStyle w:val="Heading3"/>
       </w:pPr>
-      <w:bookmarkStart w:id="27" w:name="comparison-with-redd-based-estimates"/>
-      <w:bookmarkStart w:id="28" w:name="_Toc162274748"/>
+      <w:bookmarkStart w:id="27" w:name="_Toc162274748"/>
+      <w:bookmarkStart w:id="28" w:name="comparison-with-redd-based-estimates"/>
       <w:r>
         <w:t>3.6.1</w:t>
       </w:r>
@@ -4020,22 +4186,25 @@
         <w:tab/>
         <w:t>Comparison with Redd-Based Estimates</w:t>
       </w:r>
-      <w:bookmarkEnd w:id="28"/>
+      <w:bookmarkEnd w:id="27"/>
     </w:p>
     <w:p>
       <w:r>
-        <w:t>The Jamestown S’Klallam Tribe has conducted redd surveys for steelhead on the Dungeness for many years. In most years, rising flows and increased turbidity close the river to surveyors before the end of steelhead spawning season. However, in 2015, conditions allowed for surveys to be completed through the end of the spawning season. For other years, the number of redds surveyed is expanded by the proportion of total redds observed in 2015 up to the date of the last survey in that year. These estimates of total redds are then expanded to spawners by multiplying by a fish / redd constant of 1.62. We compared the SONAR-based estimates of steelhead escapement to the redd-based estimates of steelhead spawners for 2019, 2021, 2022 and 2023. Due to COVID, no redd surveys were conducted in 2020, so no redd-based estimate is available.</w:t>
+        <w:t>The Jamestown S’Klallam Tribe has conducted redd surveys for steelhead on the Dungeness for many years. In most years, rising flows and increased turbidity close the river to surveyors before the end of steelhead spawning season. However, in 2015, conditions allowed for surveys to be completed through the end of the spawning season. For other years, the number of redds surveyed is expanded by the proportion of total redds observed in 2015 up to the date of the last survey in that year. These estimates of to</w:t>
+      </w:r>
+      <w:r>
+        <w:t>tal redds are then expanded to spawners by multiplying by a fish / redd constant of 1.62. We compared the SONAR-based estimates of steelhead escapement to the redd-based estimates of steelhead spawners for 2019, 2021, 2022 and 2023. Due to COVID, no redd surveys were conducted in 2020, so no redd-based estimate is available.</w:t>
       </w:r>
     </w:p>
     <w:p>
       <w:pPr>
         <w:pStyle w:val="Heading1"/>
       </w:pPr>
-      <w:bookmarkStart w:id="29" w:name="results"/>
-      <w:bookmarkStart w:id="30" w:name="_Toc162274749"/>
-      <w:bookmarkEnd w:id="4"/>
-      <w:bookmarkEnd w:id="25"/>
-      <w:bookmarkEnd w:id="27"/>
+      <w:bookmarkStart w:id="29" w:name="_Toc162274749"/>
+      <w:bookmarkStart w:id="30" w:name="results"/>
+      <w:bookmarkEnd w:id="5"/>
+      <w:bookmarkEnd w:id="26"/>
+      <w:bookmarkEnd w:id="28"/>
       <w:r>
         <w:t>4</w:t>
       </w:r>
@@ -4043,14 +4212,14 @@
         <w:tab/>
         <w:t>Results</w:t>
       </w:r>
-      <w:bookmarkEnd w:id="30"/>
+      <w:bookmarkEnd w:id="29"/>
     </w:p>
     <w:p>
       <w:pPr>
         <w:pStyle w:val="Heading2"/>
       </w:pPr>
-      <w:bookmarkStart w:id="31" w:name="data-reviewer-comparison-1"/>
-      <w:bookmarkStart w:id="32" w:name="_Toc162274750"/>
+      <w:bookmarkStart w:id="31" w:name="_Toc162274750"/>
+      <w:bookmarkStart w:id="32" w:name="data-reviewer-comparison-1"/>
       <w:r>
         <w:t>4.1</w:t>
       </w:r>
@@ -4058,7 +4227,7 @@
         <w:tab/>
         <w:t>Data Reviewer Comparison</w:t>
       </w:r>
-      <w:bookmarkEnd w:id="32"/>
+      <w:bookmarkEnd w:id="31"/>
     </w:p>
     <w:p>
       <w:r>
@@ -7743,18 +7912,28 @@
             <w:tcW w:w="0" w:type="auto"/>
           </w:tcPr>
           <w:p>
-            <w:r>
-              <w:t>Obs 1</w:t>
-            </w:r>
-          </w:p>
-        </w:tc>
-        <w:tc>
-          <w:tcPr>
-            <w:tcW w:w="0" w:type="auto"/>
-          </w:tcPr>
-          <w:p>
-            <w:r>
-              <w:t>Obs 2</w:t>
+            <w:proofErr w:type="spellStart"/>
+            <w:r>
+              <w:t>Obs</w:t>
+            </w:r>
+            <w:proofErr w:type="spellEnd"/>
+            <w:r>
+              <w:t xml:space="preserve"> 1</w:t>
+            </w:r>
+          </w:p>
+        </w:tc>
+        <w:tc>
+          <w:tcPr>
+            <w:tcW w:w="0" w:type="auto"/>
+          </w:tcPr>
+          <w:p>
+            <w:proofErr w:type="spellStart"/>
+            <w:r>
+              <w:t>Obs</w:t>
+            </w:r>
+            <w:proofErr w:type="spellEnd"/>
+            <w:r>
+              <w:t xml:space="preserve"> 2</w:t>
             </w:r>
           </w:p>
         </w:tc>
@@ -7779,21 +7958,31 @@
             <w:pPr>
               <w:jc w:val="right"/>
             </w:pPr>
-            <w:r>
-              <w:t>Obs 1 Fish</w:t>
-            </w:r>
-          </w:p>
-        </w:tc>
-        <w:tc>
-          <w:tcPr>
-            <w:tcW w:w="0" w:type="auto"/>
-          </w:tcPr>
-          <w:p>
-            <w:pPr>
-              <w:jc w:val="right"/>
-            </w:pPr>
-            <w:r>
-              <w:t>Obs 2 Fish</w:t>
+            <w:proofErr w:type="spellStart"/>
+            <w:r>
+              <w:t>Obs</w:t>
+            </w:r>
+            <w:proofErr w:type="spellEnd"/>
+            <w:r>
+              <w:t xml:space="preserve"> 1 Fish</w:t>
+            </w:r>
+          </w:p>
+        </w:tc>
+        <w:tc>
+          <w:tcPr>
+            <w:tcW w:w="0" w:type="auto"/>
+          </w:tcPr>
+          <w:p>
+            <w:pPr>
+              <w:jc w:val="right"/>
+            </w:pPr>
+            <w:proofErr w:type="spellStart"/>
+            <w:r>
+              <w:t>Obs</w:t>
+            </w:r>
+            <w:proofErr w:type="spellEnd"/>
+            <w:r>
+              <w:t xml:space="preserve"> 2 Fish</w:t>
             </w:r>
           </w:p>
         </w:tc>
@@ -9662,7 +9851,10 @@
       </w:r>
       <w:proofErr w:type="gramEnd"/>
       <w:r>
-        <w:t xml:space="preserve"> mean difference of nearly -12.4 cm per fish for observer BC (although that observer only measured four downstream fish).</w:t>
+        <w:t xml:space="preserve"> mean difference of nearly -12.4 cm per fish for observer BC (although that observer only measured four downst</w:t>
+      </w:r>
+      <w:r>
+        <w:t>ream fish).</w:t>
       </w:r>
     </w:p>
     <w:p>
@@ -11132,9 +11324,9 @@
       <w:pPr>
         <w:pStyle w:val="Heading2"/>
       </w:pPr>
-      <w:bookmarkStart w:id="38" w:name="species-composition"/>
-      <w:bookmarkStart w:id="39" w:name="_Toc162274751"/>
-      <w:bookmarkEnd w:id="31"/>
+      <w:bookmarkStart w:id="38" w:name="_Toc162274751"/>
+      <w:bookmarkStart w:id="39" w:name="species-composition"/>
+      <w:bookmarkEnd w:id="32"/>
       <w:r>
         <w:t>4.2</w:t>
       </w:r>
@@ -11142,7 +11334,7 @@
         <w:tab/>
         <w:t>Species Composition</w:t>
       </w:r>
-      <w:bookmarkEnd w:id="39"/>
+      <w:bookmarkEnd w:id="38"/>
     </w:p>
     <w:p>
       <w:r>
@@ -11162,14 +11354,38 @@
       </w:r>
       <w:proofErr w:type="gramEnd"/>
       <w:r>
-        <w:t xml:space="preserve"> Steelhead kelts were encountered starting in May 2022 and mid-April 2023, while no kelts were caught in 2021 (Table 4.4). From the species composition netting, there are 130 fish to use in this model. The lengths of these fish can be seen in Figure 4.3.</w:t>
+        <w:t xml:space="preserve"> Steelhead </w:t>
+      </w:r>
+      <w:proofErr w:type="spellStart"/>
+      <w:r>
+        <w:t>kelts</w:t>
+      </w:r>
+      <w:proofErr w:type="spellEnd"/>
+      <w:r>
+        <w:t xml:space="preserve"> were encountered starting in May 2022 and mid-April 2023, while no </w:t>
+      </w:r>
+      <w:proofErr w:type="spellStart"/>
+      <w:r>
+        <w:t>kelts</w:t>
+      </w:r>
+      <w:proofErr w:type="spellEnd"/>
+      <w:r>
+        <w:t xml:space="preserve"> were caught in 2021 (Table 4.4). From the species composition netting, there are 130 fish to use in this model. The lengths of these fish can be seen in Figure 4.3.</w:t>
       </w:r>
     </w:p>
     <w:p>
       <w:bookmarkStart w:id="40" w:name="tab:spp-cnts-date"/>
       <w:bookmarkEnd w:id="40"/>
       <w:r>
-        <w:t>Table 4.4: Counts of species encountered during species composition sampling in the lower Dungeness River in 2021 - 2023, differentiating between marked or clipped steelhead (AD) and unmarked steelhead (UM) and including steelhead kelts.</w:t>
+        <w:t xml:space="preserve">Table 4.4: Counts of species encountered during species composition sampling in the lower Dungeness River in 2021 - 2023, differentiating between marked or clipped steelhead (AD) and unmarked steelhead (UM) and including steelhead </w:t>
+      </w:r>
+      <w:proofErr w:type="spellStart"/>
+      <w:r>
+        <w:t>kelts</w:t>
+      </w:r>
+      <w:proofErr w:type="spellEnd"/>
+      <w:r>
+        <w:t>.</w:t>
       </w:r>
     </w:p>
     <w:tbl>
@@ -14836,16 +15052,19 @@
       <w:bookmarkEnd w:id="41"/>
       <w:r>
         <w:lastRenderedPageBreak/>
-        <w:t>Figure 4.3: Histogram of fork lengths, colored by species. The dashed line indicates the length above which we assumed all fish were steelhead.</w:t>
+        <w:t xml:space="preserve">Figure 4.3: Histogram of fork lengths, colored by species. The dashed line indicates the length above which we assumed all fish </w:t>
+      </w:r>
+      <w:r>
+        <w:t>were steelhead.</w:t>
       </w:r>
     </w:p>
     <w:p>
       <w:pPr>
         <w:pStyle w:val="Heading2"/>
       </w:pPr>
-      <w:bookmarkStart w:id="42" w:name="determining-species-1"/>
-      <w:bookmarkStart w:id="43" w:name="_Toc162274752"/>
-      <w:bookmarkEnd w:id="38"/>
+      <w:bookmarkStart w:id="42" w:name="_Toc162274752"/>
+      <w:bookmarkStart w:id="43" w:name="determining-species-1"/>
+      <w:bookmarkEnd w:id="39"/>
       <w:r>
         <w:t>4.3</w:t>
       </w:r>
@@ -14853,7 +15072,7 @@
         <w:tab/>
         <w:t>Determining Species</w:t>
       </w:r>
-      <w:bookmarkEnd w:id="43"/>
+      <w:bookmarkEnd w:id="42"/>
     </w:p>
     <w:p>
       <w:r>
@@ -14928,7 +15147,31 @@
       <w:bookmarkStart w:id="45" w:name="tab:pred-sthd-gam"/>
       <w:bookmarkEnd w:id="45"/>
       <w:r>
-        <w:t>Table 4.5: Number of fish observed moving downstream or upstream from SONAR (n Fish), separated by fish less than or greater than 67 cm, and whether they were likely (&gt; 50% probability) to be a steelhead according to the species composition GAM (Likely Sthd). Estimated steelhead within each movement and size group (Est. Sthd) are summed across size groups to provide the total steelhead for each year by direction (Total Sthd). Note that for fish greater than 67 cm, we assumed they were all steelhead, regardless of the GAM predictions.</w:t>
+        <w:t xml:space="preserve">Table 4.5: Number of fish observed moving downstream or upstream from SONAR (n Fish), separated by fish less than or greater than 67 cm, and whether they were likely (&gt; 50% probability) to be a steelhead according to the species composition GAM (Likely </w:t>
+      </w:r>
+      <w:proofErr w:type="spellStart"/>
+      <w:r>
+        <w:t>Sthd</w:t>
+      </w:r>
+      <w:proofErr w:type="spellEnd"/>
+      <w:r>
+        <w:t xml:space="preserve">). Estimated steelhead within each movement and size group (Est. </w:t>
+      </w:r>
+      <w:proofErr w:type="spellStart"/>
+      <w:r>
+        <w:t>Sthd</w:t>
+      </w:r>
+      <w:proofErr w:type="spellEnd"/>
+      <w:r>
+        <w:t xml:space="preserve">) are summed across size groups to provide the total steelhead for each year by direction (Total </w:t>
+      </w:r>
+      <w:proofErr w:type="spellStart"/>
+      <w:r>
+        <w:t>Sthd</w:t>
+      </w:r>
+      <w:proofErr w:type="spellEnd"/>
+      <w:r>
+        <w:t>). Note that for fish greater than 67 cm, we assumed they were all steelhead, regardless of the GAM predictions.</w:t>
       </w:r>
     </w:p>
     <w:tbl>
@@ -14940,15 +15183,15 @@
         <w:tblCaption w:val="Table 4.5: Number of fish observed moving downstream or upstream from SONAR (n Fish), separated by fish less than or greater than 67 cm, and whether they were likely (&gt; 50% probability) to be a steelhead according to the species composition GAM (Likely Sthd). Estimated steelhead within each movement and size group (Est. Sthd) are summed across size groups to provide the total steelhead for each year by direction (Total Sthd). Note that for fish greater than 67 cm, we assumed they were all steelhead, regardless of the GAM predictions."/>
       </w:tblPr>
       <w:tblGrid>
-        <w:gridCol w:w="1349"/>
-        <w:gridCol w:w="714"/>
-        <w:gridCol w:w="804"/>
-        <w:gridCol w:w="1217"/>
-        <w:gridCol w:w="1040"/>
-        <w:gridCol w:w="812"/>
-        <w:gridCol w:w="1217"/>
-        <w:gridCol w:w="1040"/>
-        <w:gridCol w:w="1162"/>
+        <w:gridCol w:w="1386"/>
+        <w:gridCol w:w="728"/>
+        <w:gridCol w:w="796"/>
+        <w:gridCol w:w="1207"/>
+        <w:gridCol w:w="1038"/>
+        <w:gridCol w:w="796"/>
+        <w:gridCol w:w="1207"/>
+        <w:gridCol w:w="1038"/>
+        <w:gridCol w:w="1159"/>
       </w:tblGrid>
       <w:tr>
         <w:trPr>
@@ -15025,7 +15268,7 @@
       </w:tr>
       <w:tr>
         <w:trPr>
-          <w:cnfStyle w:val="100000000000" w:firstRow="1" w:lastRow="0" w:firstColumn="0" w:lastColumn="0" w:oddVBand="0" w:evenVBand="0" w:oddHBand="0" w:evenHBand="0" w:firstRowFirstColumn="0" w:firstRowLastColumn="0" w:lastRowFirstColumn="0" w:lastRowLastColumn="0"/>
+          <w:cnfStyle w:val="000000100000" w:firstRow="0" w:lastRow="0" w:firstColumn="0" w:lastColumn="0" w:oddVBand="0" w:evenVBand="0" w:oddHBand="1" w:evenHBand="0" w:firstRowFirstColumn="0" w:firstRowLastColumn="0" w:lastRowFirstColumn="0" w:lastRowLastColumn="0"/>
           <w:jc w:val="center"/>
         </w:trPr>
         <w:tc>
@@ -15073,21 +15316,31 @@
               <w:jc w:val="right"/>
             </w:pPr>
             <w:r>
-              <w:t>Likely Sthd</w:t>
-            </w:r>
-          </w:p>
-        </w:tc>
-        <w:tc>
-          <w:tcPr>
-            <w:tcW w:w="0" w:type="auto"/>
-          </w:tcPr>
-          <w:p>
-            <w:pPr>
-              <w:jc w:val="right"/>
-            </w:pPr>
-            <w:r>
-              <w:t>Est. Sthd</w:t>
-            </w:r>
+              <w:t xml:space="preserve">Likely </w:t>
+            </w:r>
+            <w:proofErr w:type="spellStart"/>
+            <w:r>
+              <w:t>Sthd</w:t>
+            </w:r>
+            <w:proofErr w:type="spellEnd"/>
+          </w:p>
+        </w:tc>
+        <w:tc>
+          <w:tcPr>
+            <w:tcW w:w="0" w:type="auto"/>
+          </w:tcPr>
+          <w:p>
+            <w:pPr>
+              <w:jc w:val="right"/>
+            </w:pPr>
+            <w:r>
+              <w:t xml:space="preserve">Est. </w:t>
+            </w:r>
+            <w:proofErr w:type="spellStart"/>
+            <w:r>
+              <w:t>Sthd</w:t>
+            </w:r>
+            <w:proofErr w:type="spellEnd"/>
           </w:p>
         </w:tc>
         <w:tc>
@@ -15112,33 +15365,168 @@
               <w:jc w:val="right"/>
             </w:pPr>
             <w:r>
-              <w:t>Likely Sthd</w:t>
-            </w:r>
-          </w:p>
-        </w:tc>
-        <w:tc>
-          <w:tcPr>
-            <w:tcW w:w="0" w:type="auto"/>
-          </w:tcPr>
-          <w:p>
-            <w:pPr>
-              <w:jc w:val="right"/>
-            </w:pPr>
-            <w:r>
-              <w:t>Est. Sthd</w:t>
-            </w:r>
-          </w:p>
-        </w:tc>
-        <w:tc>
-          <w:tcPr>
-            <w:tcW w:w="0" w:type="auto"/>
-          </w:tcPr>
-          <w:p>
-            <w:pPr>
-              <w:jc w:val="right"/>
-            </w:pPr>
-            <w:r>
-              <w:t>Total Sthd</w:t>
+              <w:t xml:space="preserve">Likely </w:t>
+            </w:r>
+            <w:proofErr w:type="spellStart"/>
+            <w:r>
+              <w:t>Sthd</w:t>
+            </w:r>
+            <w:proofErr w:type="spellEnd"/>
+          </w:p>
+        </w:tc>
+        <w:tc>
+          <w:tcPr>
+            <w:tcW w:w="0" w:type="auto"/>
+          </w:tcPr>
+          <w:p>
+            <w:pPr>
+              <w:jc w:val="right"/>
+            </w:pPr>
+            <w:r>
+              <w:t xml:space="preserve">Est. </w:t>
+            </w:r>
+            <w:proofErr w:type="spellStart"/>
+            <w:r>
+              <w:t>Sthd</w:t>
+            </w:r>
+            <w:proofErr w:type="spellEnd"/>
+          </w:p>
+        </w:tc>
+        <w:tc>
+          <w:tcPr>
+            <w:tcW w:w="0" w:type="auto"/>
+          </w:tcPr>
+          <w:p>
+            <w:pPr>
+              <w:jc w:val="right"/>
+            </w:pPr>
+            <w:r>
+              <w:t xml:space="preserve">Total </w:t>
+            </w:r>
+            <w:proofErr w:type="spellStart"/>
+            <w:r>
+              <w:t>Sthd</w:t>
+            </w:r>
+            <w:proofErr w:type="spellEnd"/>
+          </w:p>
+        </w:tc>
+      </w:tr>
+      <w:tr>
+        <w:trPr>
+          <w:cnfStyle w:val="000000010000" w:firstRow="0" w:lastRow="0" w:firstColumn="0" w:lastColumn="0" w:oddVBand="0" w:evenVBand="0" w:oddHBand="0" w:evenHBand="1" w:firstRowFirstColumn="0" w:firstRowLastColumn="0" w:lastRowFirstColumn="0" w:lastRowLastColumn="0"/>
+          <w:jc w:val="center"/>
+        </w:trPr>
+        <w:tc>
+          <w:tcPr>
+            <w:tcW w:w="0" w:type="auto"/>
+          </w:tcPr>
+          <w:p>
+            <w:r>
+              <w:t>Upstream</w:t>
+            </w:r>
+          </w:p>
+        </w:tc>
+        <w:tc>
+          <w:tcPr>
+            <w:tcW w:w="0" w:type="auto"/>
+          </w:tcPr>
+          <w:p>
+            <w:pPr>
+              <w:jc w:val="right"/>
+            </w:pPr>
+            <w:r>
+              <w:t>2019</w:t>
+            </w:r>
+          </w:p>
+        </w:tc>
+        <w:tc>
+          <w:tcPr>
+            <w:tcW w:w="0" w:type="auto"/>
+          </w:tcPr>
+          <w:p>
+            <w:pPr>
+              <w:jc w:val="right"/>
+            </w:pPr>
+            <w:r>
+              <w:t>272</w:t>
+            </w:r>
+          </w:p>
+        </w:tc>
+        <w:tc>
+          <w:tcPr>
+            <w:tcW w:w="0" w:type="auto"/>
+          </w:tcPr>
+          <w:p>
+            <w:pPr>
+              <w:jc w:val="right"/>
+            </w:pPr>
+            <w:r>
+              <w:t>124</w:t>
+            </w:r>
+          </w:p>
+        </w:tc>
+        <w:tc>
+          <w:tcPr>
+            <w:tcW w:w="0" w:type="auto"/>
+          </w:tcPr>
+          <w:p>
+            <w:pPr>
+              <w:jc w:val="right"/>
+            </w:pPr>
+            <w:r>
+              <w:t>124</w:t>
+            </w:r>
+          </w:p>
+        </w:tc>
+        <w:tc>
+          <w:tcPr>
+            <w:tcW w:w="0" w:type="auto"/>
+          </w:tcPr>
+          <w:p>
+            <w:pPr>
+              <w:jc w:val="right"/>
+            </w:pPr>
+            <w:r>
+              <w:t>504</w:t>
+            </w:r>
+          </w:p>
+        </w:tc>
+        <w:tc>
+          <w:tcPr>
+            <w:tcW w:w="0" w:type="auto"/>
+          </w:tcPr>
+          <w:p>
+            <w:pPr>
+              <w:jc w:val="right"/>
+            </w:pPr>
+            <w:r>
+              <w:t>503</w:t>
+            </w:r>
+          </w:p>
+        </w:tc>
+        <w:tc>
+          <w:tcPr>
+            <w:tcW w:w="0" w:type="auto"/>
+          </w:tcPr>
+          <w:p>
+            <w:pPr>
+              <w:jc w:val="right"/>
+            </w:pPr>
+            <w:r>
+              <w:t>504</w:t>
+            </w:r>
+          </w:p>
+        </w:tc>
+        <w:tc>
+          <w:tcPr>
+            <w:tcW w:w="0" w:type="auto"/>
+          </w:tcPr>
+          <w:p>
+            <w:pPr>
+              <w:jc w:val="right"/>
+            </w:pPr>
+            <w:r>
+              <w:t>628</w:t>
             </w:r>
           </w:p>
         </w:tc>
@@ -15167,98 +15555,98 @@
               <w:jc w:val="right"/>
             </w:pPr>
             <w:r>
-              <w:t>2019</w:t>
-            </w:r>
-          </w:p>
-        </w:tc>
-        <w:tc>
-          <w:tcPr>
-            <w:tcW w:w="0" w:type="auto"/>
-          </w:tcPr>
-          <w:p>
-            <w:pPr>
-              <w:jc w:val="right"/>
-            </w:pPr>
-            <w:r>
-              <w:t>272</w:t>
-            </w:r>
-          </w:p>
-        </w:tc>
-        <w:tc>
-          <w:tcPr>
-            <w:tcW w:w="0" w:type="auto"/>
-          </w:tcPr>
-          <w:p>
-            <w:pPr>
-              <w:jc w:val="right"/>
-            </w:pPr>
-            <w:r>
-              <w:t>124</w:t>
-            </w:r>
-          </w:p>
-        </w:tc>
-        <w:tc>
-          <w:tcPr>
-            <w:tcW w:w="0" w:type="auto"/>
-          </w:tcPr>
-          <w:p>
-            <w:pPr>
-              <w:jc w:val="right"/>
-            </w:pPr>
-            <w:r>
-              <w:t>124</w:t>
-            </w:r>
-          </w:p>
-        </w:tc>
-        <w:tc>
-          <w:tcPr>
-            <w:tcW w:w="0" w:type="auto"/>
-          </w:tcPr>
-          <w:p>
-            <w:pPr>
-              <w:jc w:val="right"/>
-            </w:pPr>
-            <w:r>
-              <w:t>504</w:t>
-            </w:r>
-          </w:p>
-        </w:tc>
-        <w:tc>
-          <w:tcPr>
-            <w:tcW w:w="0" w:type="auto"/>
-          </w:tcPr>
-          <w:p>
-            <w:pPr>
-              <w:jc w:val="right"/>
-            </w:pPr>
-            <w:r>
-              <w:t>503</w:t>
-            </w:r>
-          </w:p>
-        </w:tc>
-        <w:tc>
-          <w:tcPr>
-            <w:tcW w:w="0" w:type="auto"/>
-          </w:tcPr>
-          <w:p>
-            <w:pPr>
-              <w:jc w:val="right"/>
-            </w:pPr>
-            <w:r>
-              <w:t>504</w:t>
-            </w:r>
-          </w:p>
-        </w:tc>
-        <w:tc>
-          <w:tcPr>
-            <w:tcW w:w="0" w:type="auto"/>
-          </w:tcPr>
-          <w:p>
-            <w:pPr>
-              <w:jc w:val="right"/>
-            </w:pPr>
-            <w:r>
-              <w:t>628</w:t>
+              <w:t>2020</w:t>
+            </w:r>
+          </w:p>
+        </w:tc>
+        <w:tc>
+          <w:tcPr>
+            <w:tcW w:w="0" w:type="auto"/>
+          </w:tcPr>
+          <w:p>
+            <w:pPr>
+              <w:jc w:val="right"/>
+            </w:pPr>
+            <w:r>
+              <w:t>416</w:t>
+            </w:r>
+          </w:p>
+        </w:tc>
+        <w:tc>
+          <w:tcPr>
+            <w:tcW w:w="0" w:type="auto"/>
+          </w:tcPr>
+          <w:p>
+            <w:pPr>
+              <w:jc w:val="right"/>
+            </w:pPr>
+            <w:r>
+              <w:t>279</w:t>
+            </w:r>
+          </w:p>
+        </w:tc>
+        <w:tc>
+          <w:tcPr>
+            <w:tcW w:w="0" w:type="auto"/>
+          </w:tcPr>
+          <w:p>
+            <w:pPr>
+              <w:jc w:val="right"/>
+            </w:pPr>
+            <w:r>
+              <w:t>279</w:t>
+            </w:r>
+          </w:p>
+        </w:tc>
+        <w:tc>
+          <w:tcPr>
+            <w:tcW w:w="0" w:type="auto"/>
+          </w:tcPr>
+          <w:p>
+            <w:pPr>
+              <w:jc w:val="right"/>
+            </w:pPr>
+            <w:r>
+              <w:t>415</w:t>
+            </w:r>
+          </w:p>
+        </w:tc>
+        <w:tc>
+          <w:tcPr>
+            <w:tcW w:w="0" w:type="auto"/>
+          </w:tcPr>
+          <w:p>
+            <w:pPr>
+              <w:jc w:val="right"/>
+            </w:pPr>
+            <w:r>
+              <w:t>415</w:t>
+            </w:r>
+          </w:p>
+        </w:tc>
+        <w:tc>
+          <w:tcPr>
+            <w:tcW w:w="0" w:type="auto"/>
+          </w:tcPr>
+          <w:p>
+            <w:pPr>
+              <w:jc w:val="right"/>
+            </w:pPr>
+            <w:r>
+              <w:t>415</w:t>
+            </w:r>
+          </w:p>
+        </w:tc>
+        <w:tc>
+          <w:tcPr>
+            <w:tcW w:w="0" w:type="auto"/>
+          </w:tcPr>
+          <w:p>
+            <w:pPr>
+              <w:jc w:val="right"/>
+            </w:pPr>
+            <w:r>
+              <w:t>694</w:t>
             </w:r>
           </w:p>
         </w:tc>
@@ -15287,98 +15675,98 @@
               <w:jc w:val="right"/>
             </w:pPr>
             <w:r>
-              <w:t>2020</w:t>
-            </w:r>
-          </w:p>
-        </w:tc>
-        <w:tc>
-          <w:tcPr>
-            <w:tcW w:w="0" w:type="auto"/>
-          </w:tcPr>
-          <w:p>
-            <w:pPr>
-              <w:jc w:val="right"/>
-            </w:pPr>
-            <w:r>
-              <w:t>416</w:t>
-            </w:r>
-          </w:p>
-        </w:tc>
-        <w:tc>
-          <w:tcPr>
-            <w:tcW w:w="0" w:type="auto"/>
-          </w:tcPr>
-          <w:p>
-            <w:pPr>
-              <w:jc w:val="right"/>
-            </w:pPr>
-            <w:r>
-              <w:t>279</w:t>
-            </w:r>
-          </w:p>
-        </w:tc>
-        <w:tc>
-          <w:tcPr>
-            <w:tcW w:w="0" w:type="auto"/>
-          </w:tcPr>
-          <w:p>
-            <w:pPr>
-              <w:jc w:val="right"/>
-            </w:pPr>
-            <w:r>
-              <w:t>279</w:t>
-            </w:r>
-          </w:p>
-        </w:tc>
-        <w:tc>
-          <w:tcPr>
-            <w:tcW w:w="0" w:type="auto"/>
-          </w:tcPr>
-          <w:p>
-            <w:pPr>
-              <w:jc w:val="right"/>
-            </w:pPr>
-            <w:r>
-              <w:t>415</w:t>
-            </w:r>
-          </w:p>
-        </w:tc>
-        <w:tc>
-          <w:tcPr>
-            <w:tcW w:w="0" w:type="auto"/>
-          </w:tcPr>
-          <w:p>
-            <w:pPr>
-              <w:jc w:val="right"/>
-            </w:pPr>
-            <w:r>
-              <w:t>415</w:t>
-            </w:r>
-          </w:p>
-        </w:tc>
-        <w:tc>
-          <w:tcPr>
-            <w:tcW w:w="0" w:type="auto"/>
-          </w:tcPr>
-          <w:p>
-            <w:pPr>
-              <w:jc w:val="right"/>
-            </w:pPr>
-            <w:r>
-              <w:t>415</w:t>
-            </w:r>
-          </w:p>
-        </w:tc>
-        <w:tc>
-          <w:tcPr>
-            <w:tcW w:w="0" w:type="auto"/>
-          </w:tcPr>
-          <w:p>
-            <w:pPr>
-              <w:jc w:val="right"/>
-            </w:pPr>
-            <w:r>
-              <w:t>694</w:t>
+              <w:t>2021</w:t>
+            </w:r>
+          </w:p>
+        </w:tc>
+        <w:tc>
+          <w:tcPr>
+            <w:tcW w:w="0" w:type="auto"/>
+          </w:tcPr>
+          <w:p>
+            <w:pPr>
+              <w:jc w:val="right"/>
+            </w:pPr>
+            <w:r>
+              <w:t>266</w:t>
+            </w:r>
+          </w:p>
+        </w:tc>
+        <w:tc>
+          <w:tcPr>
+            <w:tcW w:w="0" w:type="auto"/>
+          </w:tcPr>
+          <w:p>
+            <w:pPr>
+              <w:jc w:val="right"/>
+            </w:pPr>
+            <w:r>
+              <w:t>151</w:t>
+            </w:r>
+          </w:p>
+        </w:tc>
+        <w:tc>
+          <w:tcPr>
+            <w:tcW w:w="0" w:type="auto"/>
+          </w:tcPr>
+          <w:p>
+            <w:pPr>
+              <w:jc w:val="right"/>
+            </w:pPr>
+            <w:r>
+              <w:t>151</w:t>
+            </w:r>
+          </w:p>
+        </w:tc>
+        <w:tc>
+          <w:tcPr>
+            <w:tcW w:w="0" w:type="auto"/>
+          </w:tcPr>
+          <w:p>
+            <w:pPr>
+              <w:jc w:val="right"/>
+            </w:pPr>
+            <w:r>
+              <w:t>496</w:t>
+            </w:r>
+          </w:p>
+        </w:tc>
+        <w:tc>
+          <w:tcPr>
+            <w:tcW w:w="0" w:type="auto"/>
+          </w:tcPr>
+          <w:p>
+            <w:pPr>
+              <w:jc w:val="right"/>
+            </w:pPr>
+            <w:r>
+              <w:t>496</w:t>
+            </w:r>
+          </w:p>
+        </w:tc>
+        <w:tc>
+          <w:tcPr>
+            <w:tcW w:w="0" w:type="auto"/>
+          </w:tcPr>
+          <w:p>
+            <w:pPr>
+              <w:jc w:val="right"/>
+            </w:pPr>
+            <w:r>
+              <w:t>496</w:t>
+            </w:r>
+          </w:p>
+        </w:tc>
+        <w:tc>
+          <w:tcPr>
+            <w:tcW w:w="0" w:type="auto"/>
+          </w:tcPr>
+          <w:p>
+            <w:pPr>
+              <w:jc w:val="right"/>
+            </w:pPr>
+            <w:r>
+              <w:t>647</w:t>
             </w:r>
           </w:p>
         </w:tc>
@@ -15407,98 +15795,98 @@
               <w:jc w:val="right"/>
             </w:pPr>
             <w:r>
-              <w:t>2021</w:t>
-            </w:r>
-          </w:p>
-        </w:tc>
-        <w:tc>
-          <w:tcPr>
-            <w:tcW w:w="0" w:type="auto"/>
-          </w:tcPr>
-          <w:p>
-            <w:pPr>
-              <w:jc w:val="right"/>
-            </w:pPr>
-            <w:r>
-              <w:t>266</w:t>
-            </w:r>
-          </w:p>
-        </w:tc>
-        <w:tc>
-          <w:tcPr>
-            <w:tcW w:w="0" w:type="auto"/>
-          </w:tcPr>
-          <w:p>
-            <w:pPr>
-              <w:jc w:val="right"/>
-            </w:pPr>
-            <w:r>
-              <w:t>151</w:t>
-            </w:r>
-          </w:p>
-        </w:tc>
-        <w:tc>
-          <w:tcPr>
-            <w:tcW w:w="0" w:type="auto"/>
-          </w:tcPr>
-          <w:p>
-            <w:pPr>
-              <w:jc w:val="right"/>
-            </w:pPr>
-            <w:r>
-              <w:t>151</w:t>
-            </w:r>
-          </w:p>
-        </w:tc>
-        <w:tc>
-          <w:tcPr>
-            <w:tcW w:w="0" w:type="auto"/>
-          </w:tcPr>
-          <w:p>
-            <w:pPr>
-              <w:jc w:val="right"/>
-            </w:pPr>
-            <w:r>
-              <w:t>496</w:t>
-            </w:r>
-          </w:p>
-        </w:tc>
-        <w:tc>
-          <w:tcPr>
-            <w:tcW w:w="0" w:type="auto"/>
-          </w:tcPr>
-          <w:p>
-            <w:pPr>
-              <w:jc w:val="right"/>
-            </w:pPr>
-            <w:r>
-              <w:t>496</w:t>
-            </w:r>
-          </w:p>
-        </w:tc>
-        <w:tc>
-          <w:tcPr>
-            <w:tcW w:w="0" w:type="auto"/>
-          </w:tcPr>
-          <w:p>
-            <w:pPr>
-              <w:jc w:val="right"/>
-            </w:pPr>
-            <w:r>
-              <w:t>496</w:t>
-            </w:r>
-          </w:p>
-        </w:tc>
-        <w:tc>
-          <w:tcPr>
-            <w:tcW w:w="0" w:type="auto"/>
-          </w:tcPr>
-          <w:p>
-            <w:pPr>
-              <w:jc w:val="right"/>
-            </w:pPr>
-            <w:r>
-              <w:t>647</w:t>
+              <w:t>2022</w:t>
+            </w:r>
+          </w:p>
+        </w:tc>
+        <w:tc>
+          <w:tcPr>
+            <w:tcW w:w="0" w:type="auto"/>
+          </w:tcPr>
+          <w:p>
+            <w:pPr>
+              <w:jc w:val="right"/>
+            </w:pPr>
+            <w:r>
+              <w:t>450</w:t>
+            </w:r>
+          </w:p>
+        </w:tc>
+        <w:tc>
+          <w:tcPr>
+            <w:tcW w:w="0" w:type="auto"/>
+          </w:tcPr>
+          <w:p>
+            <w:pPr>
+              <w:jc w:val="right"/>
+            </w:pPr>
+            <w:r>
+              <w:t>273</w:t>
+            </w:r>
+          </w:p>
+        </w:tc>
+        <w:tc>
+          <w:tcPr>
+            <w:tcW w:w="0" w:type="auto"/>
+          </w:tcPr>
+          <w:p>
+            <w:pPr>
+              <w:jc w:val="right"/>
+            </w:pPr>
+            <w:r>
+              <w:t>273</w:t>
+            </w:r>
+          </w:p>
+        </w:tc>
+        <w:tc>
+          <w:tcPr>
+            <w:tcW w:w="0" w:type="auto"/>
+          </w:tcPr>
+          <w:p>
+            <w:pPr>
+              <w:jc w:val="right"/>
+            </w:pPr>
+            <w:r>
+              <w:t>284</w:t>
+            </w:r>
+          </w:p>
+        </w:tc>
+        <w:tc>
+          <w:tcPr>
+            <w:tcW w:w="0" w:type="auto"/>
+          </w:tcPr>
+          <w:p>
+            <w:pPr>
+              <w:jc w:val="right"/>
+            </w:pPr>
+            <w:r>
+              <w:t>282</w:t>
+            </w:r>
+          </w:p>
+        </w:tc>
+        <w:tc>
+          <w:tcPr>
+            <w:tcW w:w="0" w:type="auto"/>
+          </w:tcPr>
+          <w:p>
+            <w:pPr>
+              <w:jc w:val="right"/>
+            </w:pPr>
+            <w:r>
+              <w:t>284</w:t>
+            </w:r>
+          </w:p>
+        </w:tc>
+        <w:tc>
+          <w:tcPr>
+            <w:tcW w:w="0" w:type="auto"/>
+          </w:tcPr>
+          <w:p>
+            <w:pPr>
+              <w:jc w:val="right"/>
+            </w:pPr>
+            <w:r>
+              <w:t>557</w:t>
             </w:r>
           </w:p>
         </w:tc>
@@ -15527,98 +15915,98 @@
               <w:jc w:val="right"/>
             </w:pPr>
             <w:r>
-              <w:t>2022</w:t>
-            </w:r>
-          </w:p>
-        </w:tc>
-        <w:tc>
-          <w:tcPr>
-            <w:tcW w:w="0" w:type="auto"/>
-          </w:tcPr>
-          <w:p>
-            <w:pPr>
-              <w:jc w:val="right"/>
-            </w:pPr>
-            <w:r>
-              <w:t>450</w:t>
-            </w:r>
-          </w:p>
-        </w:tc>
-        <w:tc>
-          <w:tcPr>
-            <w:tcW w:w="0" w:type="auto"/>
-          </w:tcPr>
-          <w:p>
-            <w:pPr>
-              <w:jc w:val="right"/>
-            </w:pPr>
-            <w:r>
-              <w:t>273</w:t>
-            </w:r>
-          </w:p>
-        </w:tc>
-        <w:tc>
-          <w:tcPr>
-            <w:tcW w:w="0" w:type="auto"/>
-          </w:tcPr>
-          <w:p>
-            <w:pPr>
-              <w:jc w:val="right"/>
-            </w:pPr>
-            <w:r>
-              <w:t>273</w:t>
-            </w:r>
-          </w:p>
-        </w:tc>
-        <w:tc>
-          <w:tcPr>
-            <w:tcW w:w="0" w:type="auto"/>
-          </w:tcPr>
-          <w:p>
-            <w:pPr>
-              <w:jc w:val="right"/>
-            </w:pPr>
-            <w:r>
-              <w:t>284</w:t>
-            </w:r>
-          </w:p>
-        </w:tc>
-        <w:tc>
-          <w:tcPr>
-            <w:tcW w:w="0" w:type="auto"/>
-          </w:tcPr>
-          <w:p>
-            <w:pPr>
-              <w:jc w:val="right"/>
-            </w:pPr>
-            <w:r>
-              <w:t>282</w:t>
-            </w:r>
-          </w:p>
-        </w:tc>
-        <w:tc>
-          <w:tcPr>
-            <w:tcW w:w="0" w:type="auto"/>
-          </w:tcPr>
-          <w:p>
-            <w:pPr>
-              <w:jc w:val="right"/>
-            </w:pPr>
-            <w:r>
-              <w:t>284</w:t>
-            </w:r>
-          </w:p>
-        </w:tc>
-        <w:tc>
-          <w:tcPr>
-            <w:tcW w:w="0" w:type="auto"/>
-          </w:tcPr>
-          <w:p>
-            <w:pPr>
-              <w:jc w:val="right"/>
-            </w:pPr>
-            <w:r>
-              <w:t>557</w:t>
+              <w:t>2023</w:t>
+            </w:r>
+          </w:p>
+        </w:tc>
+        <w:tc>
+          <w:tcPr>
+            <w:tcW w:w="0" w:type="auto"/>
+          </w:tcPr>
+          <w:p>
+            <w:pPr>
+              <w:jc w:val="right"/>
+            </w:pPr>
+            <w:r>
+              <w:t>890</w:t>
+            </w:r>
+          </w:p>
+        </w:tc>
+        <w:tc>
+          <w:tcPr>
+            <w:tcW w:w="0" w:type="auto"/>
+          </w:tcPr>
+          <w:p>
+            <w:pPr>
+              <w:jc w:val="right"/>
+            </w:pPr>
+            <w:r>
+              <w:t>653</w:t>
+            </w:r>
+          </w:p>
+        </w:tc>
+        <w:tc>
+          <w:tcPr>
+            <w:tcW w:w="0" w:type="auto"/>
+          </w:tcPr>
+          <w:p>
+            <w:pPr>
+              <w:jc w:val="right"/>
+            </w:pPr>
+            <w:r>
+              <w:t>653</w:t>
+            </w:r>
+          </w:p>
+        </w:tc>
+        <w:tc>
+          <w:tcPr>
+            <w:tcW w:w="0" w:type="auto"/>
+          </w:tcPr>
+          <w:p>
+            <w:pPr>
+              <w:jc w:val="right"/>
+            </w:pPr>
+            <w:r>
+              <w:t>1434</w:t>
+            </w:r>
+          </w:p>
+        </w:tc>
+        <w:tc>
+          <w:tcPr>
+            <w:tcW w:w="0" w:type="auto"/>
+          </w:tcPr>
+          <w:p>
+            <w:pPr>
+              <w:jc w:val="right"/>
+            </w:pPr>
+            <w:r>
+              <w:t>1434</w:t>
+            </w:r>
+          </w:p>
+        </w:tc>
+        <w:tc>
+          <w:tcPr>
+            <w:tcW w:w="0" w:type="auto"/>
+          </w:tcPr>
+          <w:p>
+            <w:pPr>
+              <w:jc w:val="right"/>
+            </w:pPr>
+            <w:r>
+              <w:t>1434</w:t>
+            </w:r>
+          </w:p>
+        </w:tc>
+        <w:tc>
+          <w:tcPr>
+            <w:tcW w:w="0" w:type="auto"/>
+          </w:tcPr>
+          <w:p>
+            <w:pPr>
+              <w:jc w:val="right"/>
+            </w:pPr>
+            <w:r>
+              <w:t>2087</w:t>
             </w:r>
           </w:p>
         </w:tc>
@@ -15634,111 +16022,111 @@
           </w:tcPr>
           <w:p>
             <w:r>
-              <w:t>Upstream</w:t>
-            </w:r>
-          </w:p>
-        </w:tc>
-        <w:tc>
-          <w:tcPr>
-            <w:tcW w:w="0" w:type="auto"/>
-          </w:tcPr>
-          <w:p>
-            <w:pPr>
-              <w:jc w:val="right"/>
-            </w:pPr>
-            <w:r>
-              <w:t>2023</w:t>
-            </w:r>
-          </w:p>
-        </w:tc>
-        <w:tc>
-          <w:tcPr>
-            <w:tcW w:w="0" w:type="auto"/>
-          </w:tcPr>
-          <w:p>
-            <w:pPr>
-              <w:jc w:val="right"/>
-            </w:pPr>
-            <w:r>
-              <w:t>890</w:t>
-            </w:r>
-          </w:p>
-        </w:tc>
-        <w:tc>
-          <w:tcPr>
-            <w:tcW w:w="0" w:type="auto"/>
-          </w:tcPr>
-          <w:p>
-            <w:pPr>
-              <w:jc w:val="right"/>
-            </w:pPr>
-            <w:r>
-              <w:t>653</w:t>
-            </w:r>
-          </w:p>
-        </w:tc>
-        <w:tc>
-          <w:tcPr>
-            <w:tcW w:w="0" w:type="auto"/>
-          </w:tcPr>
-          <w:p>
-            <w:pPr>
-              <w:jc w:val="right"/>
-            </w:pPr>
-            <w:r>
-              <w:t>653</w:t>
-            </w:r>
-          </w:p>
-        </w:tc>
-        <w:tc>
-          <w:tcPr>
-            <w:tcW w:w="0" w:type="auto"/>
-          </w:tcPr>
-          <w:p>
-            <w:pPr>
-              <w:jc w:val="right"/>
-            </w:pPr>
-            <w:r>
-              <w:t>1434</w:t>
-            </w:r>
-          </w:p>
-        </w:tc>
-        <w:tc>
-          <w:tcPr>
-            <w:tcW w:w="0" w:type="auto"/>
-          </w:tcPr>
-          <w:p>
-            <w:pPr>
-              <w:jc w:val="right"/>
-            </w:pPr>
-            <w:r>
-              <w:t>1434</w:t>
-            </w:r>
-          </w:p>
-        </w:tc>
-        <w:tc>
-          <w:tcPr>
-            <w:tcW w:w="0" w:type="auto"/>
-          </w:tcPr>
-          <w:p>
-            <w:pPr>
-              <w:jc w:val="right"/>
-            </w:pPr>
-            <w:r>
-              <w:t>1434</w:t>
-            </w:r>
-          </w:p>
-        </w:tc>
-        <w:tc>
-          <w:tcPr>
-            <w:tcW w:w="0" w:type="auto"/>
-          </w:tcPr>
-          <w:p>
-            <w:pPr>
-              <w:jc w:val="right"/>
-            </w:pPr>
-            <w:r>
-              <w:t>2087</w:t>
+              <w:t>Downstream</w:t>
+            </w:r>
+          </w:p>
+        </w:tc>
+        <w:tc>
+          <w:tcPr>
+            <w:tcW w:w="0" w:type="auto"/>
+          </w:tcPr>
+          <w:p>
+            <w:pPr>
+              <w:jc w:val="right"/>
+            </w:pPr>
+            <w:r>
+              <w:t>2019</w:t>
+            </w:r>
+          </w:p>
+        </w:tc>
+        <w:tc>
+          <w:tcPr>
+            <w:tcW w:w="0" w:type="auto"/>
+          </w:tcPr>
+          <w:p>
+            <w:pPr>
+              <w:jc w:val="right"/>
+            </w:pPr>
+            <w:r>
+              <w:t>96</w:t>
+            </w:r>
+          </w:p>
+        </w:tc>
+        <w:tc>
+          <w:tcPr>
+            <w:tcW w:w="0" w:type="auto"/>
+          </w:tcPr>
+          <w:p>
+            <w:pPr>
+              <w:jc w:val="right"/>
+            </w:pPr>
+            <w:r>
+              <w:t>43</w:t>
+            </w:r>
+          </w:p>
+        </w:tc>
+        <w:tc>
+          <w:tcPr>
+            <w:tcW w:w="0" w:type="auto"/>
+          </w:tcPr>
+          <w:p>
+            <w:pPr>
+              <w:jc w:val="right"/>
+            </w:pPr>
+            <w:r>
+              <w:t>43</w:t>
+            </w:r>
+          </w:p>
+        </w:tc>
+        <w:tc>
+          <w:tcPr>
+            <w:tcW w:w="0" w:type="auto"/>
+          </w:tcPr>
+          <w:p>
+            <w:pPr>
+              <w:jc w:val="right"/>
+            </w:pPr>
+            <w:r>
+              <w:t>209</w:t>
+            </w:r>
+          </w:p>
+        </w:tc>
+        <w:tc>
+          <w:tcPr>
+            <w:tcW w:w="0" w:type="auto"/>
+          </w:tcPr>
+          <w:p>
+            <w:pPr>
+              <w:jc w:val="right"/>
+            </w:pPr>
+            <w:r>
+              <w:t>206</w:t>
+            </w:r>
+          </w:p>
+        </w:tc>
+        <w:tc>
+          <w:tcPr>
+            <w:tcW w:w="0" w:type="auto"/>
+          </w:tcPr>
+          <w:p>
+            <w:pPr>
+              <w:jc w:val="right"/>
+            </w:pPr>
+            <w:r>
+              <w:t>209</w:t>
+            </w:r>
+          </w:p>
+        </w:tc>
+        <w:tc>
+          <w:tcPr>
+            <w:tcW w:w="0" w:type="auto"/>
+          </w:tcPr>
+          <w:p>
+            <w:pPr>
+              <w:jc w:val="right"/>
+            </w:pPr>
+            <w:r>
+              <w:t>252</w:t>
             </w:r>
           </w:p>
         </w:tc>
@@ -15767,98 +16155,98 @@
               <w:jc w:val="right"/>
             </w:pPr>
             <w:r>
-              <w:t>2019</w:t>
-            </w:r>
-          </w:p>
-        </w:tc>
-        <w:tc>
-          <w:tcPr>
-            <w:tcW w:w="0" w:type="auto"/>
-          </w:tcPr>
-          <w:p>
-            <w:pPr>
-              <w:jc w:val="right"/>
-            </w:pPr>
-            <w:r>
-              <w:t>96</w:t>
-            </w:r>
-          </w:p>
-        </w:tc>
-        <w:tc>
-          <w:tcPr>
-            <w:tcW w:w="0" w:type="auto"/>
-          </w:tcPr>
-          <w:p>
-            <w:pPr>
-              <w:jc w:val="right"/>
-            </w:pPr>
-            <w:r>
-              <w:t>43</w:t>
-            </w:r>
-          </w:p>
-        </w:tc>
-        <w:tc>
-          <w:tcPr>
-            <w:tcW w:w="0" w:type="auto"/>
-          </w:tcPr>
-          <w:p>
-            <w:pPr>
-              <w:jc w:val="right"/>
-            </w:pPr>
-            <w:r>
-              <w:t>43</w:t>
-            </w:r>
-          </w:p>
-        </w:tc>
-        <w:tc>
-          <w:tcPr>
-            <w:tcW w:w="0" w:type="auto"/>
-          </w:tcPr>
-          <w:p>
-            <w:pPr>
-              <w:jc w:val="right"/>
-            </w:pPr>
-            <w:r>
-              <w:t>209</w:t>
-            </w:r>
-          </w:p>
-        </w:tc>
-        <w:tc>
-          <w:tcPr>
-            <w:tcW w:w="0" w:type="auto"/>
-          </w:tcPr>
-          <w:p>
-            <w:pPr>
-              <w:jc w:val="right"/>
-            </w:pPr>
-            <w:r>
-              <w:t>206</w:t>
-            </w:r>
-          </w:p>
-        </w:tc>
-        <w:tc>
-          <w:tcPr>
-            <w:tcW w:w="0" w:type="auto"/>
-          </w:tcPr>
-          <w:p>
-            <w:pPr>
-              <w:jc w:val="right"/>
-            </w:pPr>
-            <w:r>
-              <w:t>209</w:t>
-            </w:r>
-          </w:p>
-        </w:tc>
-        <w:tc>
-          <w:tcPr>
-            <w:tcW w:w="0" w:type="auto"/>
-          </w:tcPr>
-          <w:p>
-            <w:pPr>
-              <w:jc w:val="right"/>
-            </w:pPr>
-            <w:r>
-              <w:t>252</w:t>
+              <w:t>2020</w:t>
+            </w:r>
+          </w:p>
+        </w:tc>
+        <w:tc>
+          <w:tcPr>
+            <w:tcW w:w="0" w:type="auto"/>
+          </w:tcPr>
+          <w:p>
+            <w:pPr>
+              <w:jc w:val="right"/>
+            </w:pPr>
+            <w:r>
+              <w:t>235</w:t>
+            </w:r>
+          </w:p>
+        </w:tc>
+        <w:tc>
+          <w:tcPr>
+            <w:tcW w:w="0" w:type="auto"/>
+          </w:tcPr>
+          <w:p>
+            <w:pPr>
+              <w:jc w:val="right"/>
+            </w:pPr>
+            <w:r>
+              <w:t>136</w:t>
+            </w:r>
+          </w:p>
+        </w:tc>
+        <w:tc>
+          <w:tcPr>
+            <w:tcW w:w="0" w:type="auto"/>
+          </w:tcPr>
+          <w:p>
+            <w:pPr>
+              <w:jc w:val="right"/>
+            </w:pPr>
+            <w:r>
+              <w:t>136</w:t>
+            </w:r>
+          </w:p>
+        </w:tc>
+        <w:tc>
+          <w:tcPr>
+            <w:tcW w:w="0" w:type="auto"/>
+          </w:tcPr>
+          <w:p>
+            <w:pPr>
+              <w:jc w:val="right"/>
+            </w:pPr>
+            <w:r>
+              <w:t>120</w:t>
+            </w:r>
+          </w:p>
+        </w:tc>
+        <w:tc>
+          <w:tcPr>
+            <w:tcW w:w="0" w:type="auto"/>
+          </w:tcPr>
+          <w:p>
+            <w:pPr>
+              <w:jc w:val="right"/>
+            </w:pPr>
+            <w:r>
+              <w:t>120</w:t>
+            </w:r>
+          </w:p>
+        </w:tc>
+        <w:tc>
+          <w:tcPr>
+            <w:tcW w:w="0" w:type="auto"/>
+          </w:tcPr>
+          <w:p>
+            <w:pPr>
+              <w:jc w:val="right"/>
+            </w:pPr>
+            <w:r>
+              <w:t>120</w:t>
+            </w:r>
+          </w:p>
+        </w:tc>
+        <w:tc>
+          <w:tcPr>
+            <w:tcW w:w="0" w:type="auto"/>
+          </w:tcPr>
+          <w:p>
+            <w:pPr>
+              <w:jc w:val="right"/>
+            </w:pPr>
+            <w:r>
+              <w:t>256</w:t>
             </w:r>
           </w:p>
         </w:tc>
@@ -15887,98 +16275,98 @@
               <w:jc w:val="right"/>
             </w:pPr>
             <w:r>
-              <w:t>2020</w:t>
-            </w:r>
-          </w:p>
-        </w:tc>
-        <w:tc>
-          <w:tcPr>
-            <w:tcW w:w="0" w:type="auto"/>
-          </w:tcPr>
-          <w:p>
-            <w:pPr>
-              <w:jc w:val="right"/>
-            </w:pPr>
-            <w:r>
-              <w:t>235</w:t>
-            </w:r>
-          </w:p>
-        </w:tc>
-        <w:tc>
-          <w:tcPr>
-            <w:tcW w:w="0" w:type="auto"/>
-          </w:tcPr>
-          <w:p>
-            <w:pPr>
-              <w:jc w:val="right"/>
-            </w:pPr>
-            <w:r>
-              <w:t>136</w:t>
-            </w:r>
-          </w:p>
-        </w:tc>
-        <w:tc>
-          <w:tcPr>
-            <w:tcW w:w="0" w:type="auto"/>
-          </w:tcPr>
-          <w:p>
-            <w:pPr>
-              <w:jc w:val="right"/>
-            </w:pPr>
-            <w:r>
-              <w:t>136</w:t>
-            </w:r>
-          </w:p>
-        </w:tc>
-        <w:tc>
-          <w:tcPr>
-            <w:tcW w:w="0" w:type="auto"/>
-          </w:tcPr>
-          <w:p>
-            <w:pPr>
-              <w:jc w:val="right"/>
-            </w:pPr>
-            <w:r>
-              <w:t>120</w:t>
-            </w:r>
-          </w:p>
-        </w:tc>
-        <w:tc>
-          <w:tcPr>
-            <w:tcW w:w="0" w:type="auto"/>
-          </w:tcPr>
-          <w:p>
-            <w:pPr>
-              <w:jc w:val="right"/>
-            </w:pPr>
-            <w:r>
-              <w:t>120</w:t>
-            </w:r>
-          </w:p>
-        </w:tc>
-        <w:tc>
-          <w:tcPr>
-            <w:tcW w:w="0" w:type="auto"/>
-          </w:tcPr>
-          <w:p>
-            <w:pPr>
-              <w:jc w:val="right"/>
-            </w:pPr>
-            <w:r>
-              <w:t>120</w:t>
-            </w:r>
-          </w:p>
-        </w:tc>
-        <w:tc>
-          <w:tcPr>
-            <w:tcW w:w="0" w:type="auto"/>
-          </w:tcPr>
-          <w:p>
-            <w:pPr>
-              <w:jc w:val="right"/>
-            </w:pPr>
-            <w:r>
-              <w:t>256</w:t>
+              <w:t>2021</w:t>
+            </w:r>
+          </w:p>
+        </w:tc>
+        <w:tc>
+          <w:tcPr>
+            <w:tcW w:w="0" w:type="auto"/>
+          </w:tcPr>
+          <w:p>
+            <w:pPr>
+              <w:jc w:val="right"/>
+            </w:pPr>
+            <w:r>
+              <w:t>205</w:t>
+            </w:r>
+          </w:p>
+        </w:tc>
+        <w:tc>
+          <w:tcPr>
+            <w:tcW w:w="0" w:type="auto"/>
+          </w:tcPr>
+          <w:p>
+            <w:pPr>
+              <w:jc w:val="right"/>
+            </w:pPr>
+            <w:r>
+              <w:t>112</w:t>
+            </w:r>
+          </w:p>
+        </w:tc>
+        <w:tc>
+          <w:tcPr>
+            <w:tcW w:w="0" w:type="auto"/>
+          </w:tcPr>
+          <w:p>
+            <w:pPr>
+              <w:jc w:val="right"/>
+            </w:pPr>
+            <w:r>
+              <w:t>112</w:t>
+            </w:r>
+          </w:p>
+        </w:tc>
+        <w:tc>
+          <w:tcPr>
+            <w:tcW w:w="0" w:type="auto"/>
+          </w:tcPr>
+          <w:p>
+            <w:pPr>
+              <w:jc w:val="right"/>
+            </w:pPr>
+            <w:r>
+              <w:t>214</w:t>
+            </w:r>
+          </w:p>
+        </w:tc>
+        <w:tc>
+          <w:tcPr>
+            <w:tcW w:w="0" w:type="auto"/>
+          </w:tcPr>
+          <w:p>
+            <w:pPr>
+              <w:jc w:val="right"/>
+            </w:pPr>
+            <w:r>
+              <w:t>214</w:t>
+            </w:r>
+          </w:p>
+        </w:tc>
+        <w:tc>
+          <w:tcPr>
+            <w:tcW w:w="0" w:type="auto"/>
+          </w:tcPr>
+          <w:p>
+            <w:pPr>
+              <w:jc w:val="right"/>
+            </w:pPr>
+            <w:r>
+              <w:t>214</w:t>
+            </w:r>
+          </w:p>
+        </w:tc>
+        <w:tc>
+          <w:tcPr>
+            <w:tcW w:w="0" w:type="auto"/>
+          </w:tcPr>
+          <w:p>
+            <w:pPr>
+              <w:jc w:val="right"/>
+            </w:pPr>
+            <w:r>
+              <w:t>326</w:t>
             </w:r>
           </w:p>
         </w:tc>
@@ -16007,98 +16395,98 @@
               <w:jc w:val="right"/>
             </w:pPr>
             <w:r>
-              <w:t>2021</w:t>
-            </w:r>
-          </w:p>
-        </w:tc>
-        <w:tc>
-          <w:tcPr>
-            <w:tcW w:w="0" w:type="auto"/>
-          </w:tcPr>
-          <w:p>
-            <w:pPr>
-              <w:jc w:val="right"/>
-            </w:pPr>
-            <w:r>
-              <w:t>205</w:t>
-            </w:r>
-          </w:p>
-        </w:tc>
-        <w:tc>
-          <w:tcPr>
-            <w:tcW w:w="0" w:type="auto"/>
-          </w:tcPr>
-          <w:p>
-            <w:pPr>
-              <w:jc w:val="right"/>
-            </w:pPr>
-            <w:r>
-              <w:t>112</w:t>
-            </w:r>
-          </w:p>
-        </w:tc>
-        <w:tc>
-          <w:tcPr>
-            <w:tcW w:w="0" w:type="auto"/>
-          </w:tcPr>
-          <w:p>
-            <w:pPr>
-              <w:jc w:val="right"/>
-            </w:pPr>
-            <w:r>
-              <w:t>112</w:t>
-            </w:r>
-          </w:p>
-        </w:tc>
-        <w:tc>
-          <w:tcPr>
-            <w:tcW w:w="0" w:type="auto"/>
-          </w:tcPr>
-          <w:p>
-            <w:pPr>
-              <w:jc w:val="right"/>
-            </w:pPr>
-            <w:r>
-              <w:t>214</w:t>
-            </w:r>
-          </w:p>
-        </w:tc>
-        <w:tc>
-          <w:tcPr>
-            <w:tcW w:w="0" w:type="auto"/>
-          </w:tcPr>
-          <w:p>
-            <w:pPr>
-              <w:jc w:val="right"/>
-            </w:pPr>
-            <w:r>
-              <w:t>214</w:t>
-            </w:r>
-          </w:p>
-        </w:tc>
-        <w:tc>
-          <w:tcPr>
-            <w:tcW w:w="0" w:type="auto"/>
-          </w:tcPr>
-          <w:p>
-            <w:pPr>
-              <w:jc w:val="right"/>
-            </w:pPr>
-            <w:r>
-              <w:t>214</w:t>
-            </w:r>
-          </w:p>
-        </w:tc>
-        <w:tc>
-          <w:tcPr>
-            <w:tcW w:w="0" w:type="auto"/>
-          </w:tcPr>
-          <w:p>
-            <w:pPr>
-              <w:jc w:val="right"/>
-            </w:pPr>
-            <w:r>
-              <w:t>326</w:t>
+              <w:t>2022</w:t>
+            </w:r>
+          </w:p>
+        </w:tc>
+        <w:tc>
+          <w:tcPr>
+            <w:tcW w:w="0" w:type="auto"/>
+          </w:tcPr>
+          <w:p>
+            <w:pPr>
+              <w:jc w:val="right"/>
+            </w:pPr>
+            <w:r>
+              <w:t>198</w:t>
+            </w:r>
+          </w:p>
+        </w:tc>
+        <w:tc>
+          <w:tcPr>
+            <w:tcW w:w="0" w:type="auto"/>
+          </w:tcPr>
+          <w:p>
+            <w:pPr>
+              <w:jc w:val="right"/>
+            </w:pPr>
+            <w:r>
+              <w:t>111</w:t>
+            </w:r>
+          </w:p>
+        </w:tc>
+        <w:tc>
+          <w:tcPr>
+            <w:tcW w:w="0" w:type="auto"/>
+          </w:tcPr>
+          <w:p>
+            <w:pPr>
+              <w:jc w:val="right"/>
+            </w:pPr>
+            <w:r>
+              <w:t>111</w:t>
+            </w:r>
+          </w:p>
+        </w:tc>
+        <w:tc>
+          <w:tcPr>
+            <w:tcW w:w="0" w:type="auto"/>
+          </w:tcPr>
+          <w:p>
+            <w:pPr>
+              <w:jc w:val="right"/>
+            </w:pPr>
+            <w:r>
+              <w:t>109</w:t>
+            </w:r>
+          </w:p>
+        </w:tc>
+        <w:tc>
+          <w:tcPr>
+            <w:tcW w:w="0" w:type="auto"/>
+          </w:tcPr>
+          <w:p>
+            <w:pPr>
+              <w:jc w:val="right"/>
+            </w:pPr>
+            <w:r>
+              <w:t>109</w:t>
+            </w:r>
+          </w:p>
+        </w:tc>
+        <w:tc>
+          <w:tcPr>
+            <w:tcW w:w="0" w:type="auto"/>
+          </w:tcPr>
+          <w:p>
+            <w:pPr>
+              <w:jc w:val="right"/>
+            </w:pPr>
+            <w:r>
+              <w:t>109</w:t>
+            </w:r>
+          </w:p>
+        </w:tc>
+        <w:tc>
+          <w:tcPr>
+            <w:tcW w:w="0" w:type="auto"/>
+          </w:tcPr>
+          <w:p>
+            <w:pPr>
+              <w:jc w:val="right"/>
+            </w:pPr>
+            <w:r>
+              <w:t>220</w:t>
             </w:r>
           </w:p>
         </w:tc>
@@ -16127,126 +16515,6 @@
               <w:jc w:val="right"/>
             </w:pPr>
             <w:r>
-              <w:t>2022</w:t>
-            </w:r>
-          </w:p>
-        </w:tc>
-        <w:tc>
-          <w:tcPr>
-            <w:tcW w:w="0" w:type="auto"/>
-          </w:tcPr>
-          <w:p>
-            <w:pPr>
-              <w:jc w:val="right"/>
-            </w:pPr>
-            <w:r>
-              <w:t>198</w:t>
-            </w:r>
-          </w:p>
-        </w:tc>
-        <w:tc>
-          <w:tcPr>
-            <w:tcW w:w="0" w:type="auto"/>
-          </w:tcPr>
-          <w:p>
-            <w:pPr>
-              <w:jc w:val="right"/>
-            </w:pPr>
-            <w:r>
-              <w:t>111</w:t>
-            </w:r>
-          </w:p>
-        </w:tc>
-        <w:tc>
-          <w:tcPr>
-            <w:tcW w:w="0" w:type="auto"/>
-          </w:tcPr>
-          <w:p>
-            <w:pPr>
-              <w:jc w:val="right"/>
-            </w:pPr>
-            <w:r>
-              <w:t>111</w:t>
-            </w:r>
-          </w:p>
-        </w:tc>
-        <w:tc>
-          <w:tcPr>
-            <w:tcW w:w="0" w:type="auto"/>
-          </w:tcPr>
-          <w:p>
-            <w:pPr>
-              <w:jc w:val="right"/>
-            </w:pPr>
-            <w:r>
-              <w:t>109</w:t>
-            </w:r>
-          </w:p>
-        </w:tc>
-        <w:tc>
-          <w:tcPr>
-            <w:tcW w:w="0" w:type="auto"/>
-          </w:tcPr>
-          <w:p>
-            <w:pPr>
-              <w:jc w:val="right"/>
-            </w:pPr>
-            <w:r>
-              <w:t>109</w:t>
-            </w:r>
-          </w:p>
-        </w:tc>
-        <w:tc>
-          <w:tcPr>
-            <w:tcW w:w="0" w:type="auto"/>
-          </w:tcPr>
-          <w:p>
-            <w:pPr>
-              <w:jc w:val="right"/>
-            </w:pPr>
-            <w:r>
-              <w:t>109</w:t>
-            </w:r>
-          </w:p>
-        </w:tc>
-        <w:tc>
-          <w:tcPr>
-            <w:tcW w:w="0" w:type="auto"/>
-          </w:tcPr>
-          <w:p>
-            <w:pPr>
-              <w:jc w:val="right"/>
-            </w:pPr>
-            <w:r>
-              <w:t>220</w:t>
-            </w:r>
-          </w:p>
-        </w:tc>
-      </w:tr>
-      <w:tr>
-        <w:trPr>
-          <w:cnfStyle w:val="000000010000" w:firstRow="0" w:lastRow="0" w:firstColumn="0" w:lastColumn="0" w:oddVBand="0" w:evenVBand="0" w:oddHBand="0" w:evenHBand="1" w:firstRowFirstColumn="0" w:firstRowLastColumn="0" w:lastRowFirstColumn="0" w:lastRowLastColumn="0"/>
-          <w:jc w:val="center"/>
-        </w:trPr>
-        <w:tc>
-          <w:tcPr>
-            <w:tcW w:w="0" w:type="auto"/>
-          </w:tcPr>
-          <w:p>
-            <w:r>
-              <w:t>Downstream</w:t>
-            </w:r>
-          </w:p>
-        </w:tc>
-        <w:tc>
-          <w:tcPr>
-            <w:tcW w:w="0" w:type="auto"/>
-          </w:tcPr>
-          <w:p>
-            <w:pPr>
-              <w:jc w:val="right"/>
-            </w:pPr>
-            <w:r>
               <w:t>2023</w:t>
             </w:r>
           </w:p>
@@ -16348,21 +16616,32 @@
       <w:pPr>
         <w:pStyle w:val="Heading2"/>
       </w:pPr>
-      <w:bookmarkStart w:id="46" w:name="abundance-estimation-1"/>
-      <w:bookmarkStart w:id="47" w:name="_Toc162274753"/>
-      <w:bookmarkEnd w:id="42"/>
+      <w:bookmarkStart w:id="46" w:name="_Toc162274753"/>
+      <w:bookmarkStart w:id="47" w:name="abundance-estimation-1"/>
+      <w:bookmarkEnd w:id="43"/>
       <w:r>
         <w:t>4.4</w:t>
       </w:r>
       <w:r>
         <w:tab/>
-        <w:t>Abundance Estimation</w:t>
-      </w:r>
-      <w:bookmarkEnd w:id="47"/>
+        <w:t xml:space="preserve">Abundance </w:t>
+      </w:r>
+      <w:r>
+        <w:t>Estimation</w:t>
+      </w:r>
+      <w:bookmarkEnd w:id="46"/>
     </w:p>
     <w:p>
       <w:r>
-        <w:t>The estimated marginal effects of various covariates on the expected number of upstream and downstream moving fish are shown in Figures 4.5 and 4.6 respectively. For both directions, the model indicates that a greater number of steelhead will move during the night, especially in the late evening, compared to the daytime, and more will move when discharge flows are near 600 cfs. There is also a clear effect of day-of-year, with upstream numbers peaking near the beginning of April, while downstream numbers peak near the beginning of May, with some year-to-year variability in that run-timing curve.</w:t>
+        <w:t xml:space="preserve">The estimated marginal effects of various covariates on the expected number of upstream and downstream moving fish are shown in Figures 4.5 and 4.6 respectively. For both directions, the model indicates that a greater number of steelhead will move during the night, especially in the late evening, compared to the daytime, and more will move when discharge flows are near 600 </w:t>
+      </w:r>
+      <w:proofErr w:type="spellStart"/>
+      <w:r>
+        <w:t>cfs</w:t>
+      </w:r>
+      <w:proofErr w:type="spellEnd"/>
+      <w:r>
+        <w:t>. There is also a clear effect of day-of-year, with upstream numbers peaking near the beginning of April, while downstream numbers peak near the beginning of May, with some year-to-year variability in that run-timing curve.</w:t>
       </w:r>
     </w:p>
     <w:p>
@@ -16463,8 +16742,13 @@
             <w:pPr>
               <w:jc w:val="right"/>
             </w:pPr>
-            <w:r>
-              <w:t>Upp CI</w:t>
+            <w:proofErr w:type="spellStart"/>
+            <w:r>
+              <w:t>Upp</w:t>
+            </w:r>
+            <w:proofErr w:type="spellEnd"/>
+            <w:r>
+              <w:t xml:space="preserve"> CI</w:t>
             </w:r>
           </w:p>
         </w:tc>
@@ -16515,8 +16799,13 @@
             <w:pPr>
               <w:jc w:val="right"/>
             </w:pPr>
-            <w:r>
-              <w:t>Upp CI</w:t>
+            <w:proofErr w:type="spellStart"/>
+            <w:r>
+              <w:t>Upp</w:t>
+            </w:r>
+            <w:proofErr w:type="spellEnd"/>
+            <w:r>
+              <w:t xml:space="preserve"> CI</w:t>
             </w:r>
           </w:p>
         </w:tc>
@@ -16567,8 +16856,13 @@
             <w:pPr>
               <w:jc w:val="right"/>
             </w:pPr>
-            <w:r>
-              <w:t>Upp CI</w:t>
+            <w:proofErr w:type="spellStart"/>
+            <w:r>
+              <w:t>Upp</w:t>
+            </w:r>
+            <w:proofErr w:type="spellEnd"/>
+            <w:r>
+              <w:t xml:space="preserve"> CI</w:t>
             </w:r>
           </w:p>
         </w:tc>
@@ -17548,15 +17842,18 @@
       <w:bookmarkStart w:id="50" w:name="fig:down-marg"/>
       <w:bookmarkEnd w:id="50"/>
       <w:r>
-        <w:t>Figure 4.6: Marginal effects for downstream-moving fish as estimated by the GAM for hour of day (A), discharge (B), and Julian day of year (C). Shaded areas indicated 95% confidence intervals.</w:t>
+        <w:t xml:space="preserve">Figure 4.6: </w:t>
+      </w:r>
+      <w:r>
+        <w:t>Marginal effects for downstream-moving fish as estimated by the GAM for hour of day (A), discharge (B), and Julian day of year (C). Shaded areas indicated 95% confidence intervals.</w:t>
       </w:r>
     </w:p>
     <w:p>
       <w:pPr>
         <w:pStyle w:val="Heading3"/>
       </w:pPr>
-      <w:bookmarkStart w:id="51" w:name="comparison-with-redd-based-estimates-1"/>
-      <w:bookmarkStart w:id="52" w:name="_Toc162274754"/>
+      <w:bookmarkStart w:id="51" w:name="_Toc162274754"/>
+      <w:bookmarkStart w:id="52" w:name="comparison-with-redd-based-estimates-1"/>
       <w:r>
         <w:t>4.4.1</w:t>
       </w:r>
@@ -17564,7 +17861,7 @@
         <w:tab/>
         <w:t>Comparison with Redd-Based Estimates</w:t>
       </w:r>
-      <w:bookmarkEnd w:id="52"/>
+      <w:bookmarkEnd w:id="51"/>
     </w:p>
     <w:p>
       <w:r>
@@ -17670,8 +17967,13 @@
             <w:pPr>
               <w:jc w:val="right"/>
             </w:pPr>
-            <w:r>
-              <w:t>Upp CI</w:t>
+            <w:proofErr w:type="spellStart"/>
+            <w:r>
+              <w:t>Upp</w:t>
+            </w:r>
+            <w:proofErr w:type="spellEnd"/>
+            <w:r>
+              <w:t xml:space="preserve"> CI</w:t>
             </w:r>
           </w:p>
         </w:tc>
@@ -18144,11 +18446,11 @@
       <w:pPr>
         <w:pStyle w:val="Heading1"/>
       </w:pPr>
-      <w:bookmarkStart w:id="55" w:name="discussion"/>
-      <w:bookmarkStart w:id="56" w:name="_Toc162274755"/>
-      <w:bookmarkEnd w:id="29"/>
-      <w:bookmarkEnd w:id="46"/>
-      <w:bookmarkEnd w:id="51"/>
+      <w:bookmarkStart w:id="55" w:name="_Toc162274755"/>
+      <w:bookmarkStart w:id="56" w:name="discussion"/>
+      <w:bookmarkEnd w:id="30"/>
+      <w:bookmarkEnd w:id="47"/>
+      <w:bookmarkEnd w:id="52"/>
       <w:r>
         <w:t>5</w:t>
       </w:r>
@@ -18156,7 +18458,7 @@
         <w:tab/>
         <w:t>Discussion</w:t>
       </w:r>
-      <w:bookmarkEnd w:id="56"/>
+      <w:bookmarkEnd w:id="55"/>
     </w:p>
     <w:p>
       <w:r>
@@ -18217,17 +18519,31 @@
       </w:r>
       <w:proofErr w:type="gramEnd"/>
       <w:r>
-        <w:t>. The amount of SONAR imagery that was not reviewed in 2018 was much higher than in other years (Figures 3.5 and 3.6 and Table 3.2). Additionally, the counts of both upstream and downstream moving fish were much higher in 2018, presumably due in part to more milling behavior at that site. The mean count of upstream moving fish in 2018 in a half-hour period was 1.02, while it ranged from 0.16 - 0.26 in 2019 - 2022 and rose to 0.43 in 2023. For downstream moving fish it was a mean of 0.70 in 2018, and a range of 0.06 - 0.1 in 2019 - 2022 before rising to 0.29 in 2023. Due to these reasons, we made the decision to treat 2018 as a pilot year and did not make a SONAR-based escapement estimate, and instead utilize the lessons learned from that year to improve operations in subsequent years.</w:t>
+        <w:t>. The amount of SONAR imagery that was not reviewed in 2018 was much higher than in other years (Figures 3.5 and 3.6 and Table 3.2). Additionally, the counts of both upstream and downstream moving fish were much higher in 2018, presumably due in part to more milling behavior at that site. The mean count of upstream moving fish in 2018 in a half-hour period was 1.02, while it ranged from 0.16 - 0.26 in 2019 - 2022 and rose to 0.43 in 2023. For downstream moving fish it was a mean of 0.70 in 2018, a</w:t>
+      </w:r>
+      <w:r>
+        <w:t>nd a range of 0.06 - 0.1 in 2019 - 2022 before rising to 0.29 in 2023. Due to these reasons, we made the decision to treat 2018 as a pilot year and did not make a SONAR-based escapement estimate, and instead utilize the lessons learned from that year to improve operations in subsequent years.</w:t>
       </w:r>
     </w:p>
     <w:p>
       <w:r>
-        <w:t>Second, the variability between observers was relatively small. The total counts between pairs of observers each year were very similar, especially for upstream moving fish (Table 4.1). The coefficient of variation among different observers’ length measurements was quite small, suggesting good consistency across observers. It should be noted that we matched up which fish each observer measured in such a way as to minimize observer-to-observer differences for multiple fish observed in the same half-hour period. The overall bias in measurements, compared to observer AS, was quite low, but not zero. This could have an impact on whether a fish is predicted to be a steelhead or not, since length is a determining covariate in the species prediction model. However, Figure 4.2 suggests that there are differences in length measurements in both the positive and negative direction, so the impact on steelhead counts should be minimal.</w:t>
+        <w:t>Second, the variability between observers was relatively small. The total counts between pairs of observers each year were very similar, especially for upstream moving fish (Table 4.1). The coefficient of variation among different observers’ length measurements was quite small, suggesting good consistency across observers. It should be noted that we matched up which fish each observer measured in such a way as to minimize observer-to-observer differences for multiple fish observed in the same half-hour peri</w:t>
+      </w:r>
+      <w:r>
+        <w:t>od. The overall bias in measurements, compared to observer AS, was quite low, but not zero. This could have an impact on whether a fish is predicted to be a steelhead or not, since length is a determining covariate in the species prediction model. However, Figure 4.2 suggests that there are differences in length measurements in both the positive and negative direction, so the impact on steelhead counts should be minimal.</w:t>
       </w:r>
     </w:p>
     <w:p>
       <w:r>
-        <w:t xml:space="preserve">Third, how to best deal with steelhead kelts is an open question. For fish that move upstream, downstream, and upstream again before spawning, we would like to subtract the downstream counts from the upstream counts, to avoid </w:t>
+        <w:t xml:space="preserve">Third, how to best deal with steelhead </w:t>
+      </w:r>
+      <w:proofErr w:type="spellStart"/>
+      <w:r>
+        <w:t>kelts</w:t>
+      </w:r>
+      <w:proofErr w:type="spellEnd"/>
+      <w:r>
+        <w:t xml:space="preserve"> is an open question. For fish that move upstream, downstream, and upstream again before spawning, we would like to subtract the downstream counts from the upstream counts, to avoid </w:t>
       </w:r>
       <w:proofErr w:type="gramStart"/>
       <w:r>
@@ -18235,15 +18551,55 @@
       </w:r>
       <w:proofErr w:type="gramEnd"/>
       <w:r>
-        <w:t xml:space="preserve"> the same fish. However, steelhead that kelt may be observed moving upstream and again moving downstream, and we would not like those counts to cancel each other out. Currently, we are sidestepping this issue by assuming that the number of kelts detected prior to May 15 is equal to the number of downstream milling detections after that date. However, that date is at best an educated guess which could lead to bias in our estimates in one direction or the other. Continued investigation of this issue is warranted, perhaps by more closely examining the species composition data for kelting behavior (or changing the species composition sampling to better target kelts) or by analyzing metrics such as the </w:t>
-      </w:r>
+        <w:t xml:space="preserve"> the same fish. However, steelhead that </w:t>
+      </w:r>
+      <w:proofErr w:type="spellStart"/>
+      <w:r>
+        <w:t>kelt</w:t>
+      </w:r>
+      <w:proofErr w:type="spellEnd"/>
+      <w:r>
+        <w:t xml:space="preserve"> may be observed moving upstream and again moving downstream, and we would not like those counts to cancel each other out. Currently, we are sidestepping this issue by assuming that the number of </w:t>
+      </w:r>
+      <w:proofErr w:type="spellStart"/>
+      <w:r>
+        <w:t>kelts</w:t>
+      </w:r>
+      <w:proofErr w:type="spellEnd"/>
+      <w:r>
+        <w:t xml:space="preserve"> detected prior to May 15 is equal to the number of downstream mi</w:t>
+      </w:r>
+      <w:r>
+        <w:t xml:space="preserve">lling detections after that date. However, that date is at best an educated guess which could lead to bias in our estimates in one direction or the other. Continued investigation of this issue is warranted, perhaps by more closely examining the species composition data for </w:t>
+      </w:r>
+      <w:proofErr w:type="spellStart"/>
+      <w:r>
+        <w:t>kelting</w:t>
+      </w:r>
+      <w:proofErr w:type="spellEnd"/>
+      <w:r>
+        <w:t xml:space="preserve"> behavior (or changing the species composition sampling to better target </w:t>
+      </w:r>
+      <w:proofErr w:type="spellStart"/>
+      <w:r>
+        <w:t>kelts</w:t>
+      </w:r>
+      <w:proofErr w:type="spellEnd"/>
+      <w:r>
+        <w:t xml:space="preserve">) or by analyzing metrics such as the </w:t>
+      </w:r>
+      <w:proofErr w:type="spellStart"/>
       <w:proofErr w:type="gramStart"/>
       <w:r>
         <w:t>upstream:downstream</w:t>
       </w:r>
+      <w:proofErr w:type="spellEnd"/>
       <w:proofErr w:type="gramEnd"/>
       <w:r>
-        <w:t xml:space="preserve"> count ratios through the season, to determine if there is a pattern that could guide what that equilibrium date should be.</w:t>
+        <w:t xml:space="preserve"> count ratios through the season, to determine if there is a pattern that could guide what that </w:t>
+      </w:r>
+      <w:r>
+        <w:t>equilibrium date should be.</w:t>
       </w:r>
     </w:p>
     <w:p>
@@ -18257,7 +18613,10 @@
       </w:r>
       <w:proofErr w:type="gramEnd"/>
       <w:r>
-        <w:t xml:space="preserve"> the predictions of species based on size and Julian day is unclear. In addition, the current methods cannot account for potential differences in what hour of the day certain species are more or less likely to move. If steelhead are more likely to move at night, as suggested by the hour of day co-variate in our model, compared to other species, we would want to incorporate hour of day into our species prediction. Without a different study design for species composition, we are unable to address this question. However, it seems reasonable to assume that steelhead and bull trout have similar behavior with regards to movement and time of day.</w:t>
+        <w:t xml:space="preserve"> the predictions of species based on size and Julian day is unclear. In addition, the current methods cannot account for potential differences in what hour of the day certain species are more or less likely to move. If steelhead are more likely to move at night, as suggested by the hour of day co-variate in our model, compared to other species, we would want to incorporate hour of day into our species prediction. Without a different study design for species composition, we are unable to addr</w:t>
+      </w:r>
+      <w:r>
+        <w:t>ess this question. However, it seems reasonable to assume that steelhead and bull trout have similar behavior with regards to movement and time of day.</w:t>
       </w:r>
     </w:p>
     <w:p>
@@ -18270,7 +18629,18 @@
       </w:r>
       <w:proofErr w:type="gramEnd"/>
       <w:r>
-        <w:t xml:space="preserve"> comparisons. Although the two estimates are focused on slightly different life-stages (SONAR-based estimates are focused on pre-spawn steelhead, while redd-based estimates focus on spawners), and some steelhead may experience pre-spawn mortality, we would not expect that to explain the large differences between the two estimates. We hypothesize that the redd-based estimate could be biased low because steelhead redds are more difficult to see, and often observed imperfectly (Murdoch et al. 2018), leading to an under-count of redds. In addition, perhaps not </w:t>
+        <w:t xml:space="preserve"> comparisons. Although the two estimates are focused on slightly different life-stages (SONAR-based estimates are focused on pre-spawn steelhead, while redd-based estimates focus on spawners), and some steelhead may experience pre-spawn mortality, we would not expect that to explain the large differences between the two estimates. We hypothesize that the redd-based estimate could be biased low because steelhead redds are more difficult to </w:t>
+      </w:r>
+      <w:proofErr w:type="spellStart"/>
+      <w:r>
+        <w:t>see,</w:t>
+      </w:r>
+      <w:proofErr w:type="spellEnd"/>
+      <w:r>
+        <w:t xml:space="preserve"> and often observed imperfectly (Murdoch et al. 2018), leadi</w:t>
+      </w:r>
+      <w:r>
+        <w:t xml:space="preserve">ng to an under-count of redds. In addition, perhaps not </w:t>
       </w:r>
       <w:proofErr w:type="gramStart"/>
       <w:r>
@@ -18278,15 +18648,21 @@
       </w:r>
       <w:proofErr w:type="gramEnd"/>
       <w:r>
-        <w:t xml:space="preserve"> steelhead spawning habitat was surveyed for redds. In fact, the Grey Wolf River and upper Dungeness are difficult to access, and due to their high gradients, must be surveyed at lower flows than the lower basin, resulting in few surveys per season, and the potential to miss redds. Another reason for this could be because the fish / redd number used, 1.62, is too low. Finally, the year that redd expansions are based on, 2015, was an abnormally low water year, and may not reflect spawn timing in average water years. Alternatively, the SONAR-based estimate could be biased high if the date we chose to stop subtracting downstream moving fish was too early, or if our species composition model identified too many non-steelhead fish as steelhead. It should be noted that the SONAR-based estimates consistently tracked the redd-based estimates (redd-based estimates were on average 51.6 % of the SONAR-based estimates), suggesting a consistent bias between the two.</w:t>
+        <w:t xml:space="preserve"> steelhead spawning habitat was surveyed for redds. In fact, the Grey Wolf River and upper Dungeness are difficult to access, and due to their high gradients, must be surveyed at lower flows than the lower basin, resulting in few surveys per season, and the potential to miss redds. Another reason for this could be because the fish / redd number used, 1.62, is too low. Finally, the year that redd expansions are based on, 2015, was an abnormally lo</w:t>
+      </w:r>
+      <w:r>
+        <w:t>w water year, and may not reflect spawn timing in average water years. Alternatively, the SONAR-based estimate could be biased high if the date we chose to stop subtracting downstream moving fish was too early, or if our species composition model identified too many non-steelhead fish as steelhead. It should be noted that the SONAR-based estimates consistently tracked the redd-based estimates (redd-based estimates were on average 51.6 % of the SONAR-based estimates), suggesting a consistent bias between the</w:t>
+      </w:r>
+      <w:r>
+        <w:t xml:space="preserve"> two.</w:t>
       </w:r>
     </w:p>
     <w:p>
       <w:pPr>
         <w:pStyle w:val="Heading2"/>
       </w:pPr>
-      <w:bookmarkStart w:id="57" w:name="recommendations"/>
-      <w:bookmarkStart w:id="58" w:name="_Toc162274756"/>
+      <w:bookmarkStart w:id="57" w:name="_Toc162274756"/>
+      <w:bookmarkStart w:id="58" w:name="recommendations"/>
       <w:r>
         <w:t>5.1</w:t>
       </w:r>
@@ -18294,7 +18670,7 @@
         <w:tab/>
         <w:t>Recommendations</w:t>
       </w:r>
-      <w:bookmarkEnd w:id="58"/>
+      <w:bookmarkEnd w:id="57"/>
     </w:p>
     <w:p>
       <w:r>
@@ -18314,7 +18690,10 @@
       </w:r>
       <w:proofErr w:type="gramEnd"/>
       <w:r>
-        <w:t xml:space="preserve"> moving into the Dungeness. Even in 2021, when the SONAR was deployed starting February 1, there was still one steelhead detected on that date, suggesting the run may begin sooner than that. If the SONAR is deployed earlier, then we would also recommend that the species composition sampling begin at the same point in the year that the SONAR is deployed, to ensure that we can identify when steelhead (as opposed to other species) are moving in the Dungeness. After a few years of deploying quite early, we may begin to move that deployment date later with a firmer understanding of when the run starts.</w:t>
+        <w:t xml:space="preserve"> moving into the Dungeness. Even in 2021, when the SONAR was deployed starting February 1, there was still one steelhead detected on that date, suggesting the run may begin sooner than that. If the SONAR is deployed earlier, then we would also recommend that the species composition sampling begin at the same point in the year that the SONAR is deployed, to ensure that we can identify when steelhead (as opposed to other species) are moving in the Dungeness. After a few years o</w:t>
+      </w:r>
+      <w:r>
+        <w:t>f deploying quite early, we may begin to move that deployment date later with a firmer understanding of when the run starts.</w:t>
       </w:r>
     </w:p>
     <w:p>
@@ -18331,22 +18710,28 @@
       </w:r>
       <w:r>
         <w:lastRenderedPageBreak/>
-        <w:t>data available for analysis sooner. Second, it would make the counts more reproducible and less subject to an individual observer’s skill and experience. Finally, by automating the review process there would no longer be a need to selectively choose which periods to review (e.g. first 30 minutes of every hour). Instead, counts could be obtained for the entire period the SONAR is deployed, reducing the reliance on estimates for periods with missing data.</w:t>
+        <w:t>data available for analysis sooner. Second, it would make the counts more reproducible and less subject to an individual observer’s skill and experience. Finally, by automating the review process there would no longer be a need to selectively choose which periods to review (e.g. first 30 minutes of every hour). Instead, counts could be obtained fo</w:t>
+      </w:r>
+      <w:r>
+        <w:t>r the entire period the SONAR is deployed, reducing the reliance on estimates for periods with missing data.</w:t>
       </w:r>
     </w:p>
     <w:p>
       <w:r>
-        <w:t>Additionally, we recommend considering study design changes to the species composition sampling to answer the questions we have with these data. We could consider constraining the species composition sampling closer to the SONAR site to attempt to capture only fish actively migrating, and not fish that are holding. We also recommend testing whether time of day affects the species composition by doing some sampling sets in the late afternoon and evening, or possibly some snorkel counts during the day and night.</w:t>
+        <w:t>Additionally, we recommend considering study design changes to the species composition sampling to answer the questions we have with these data. We could consider constraining the species composition sampling closer to the SONAR site to attempt to capture only fish actively migrating, and not fish that are holding. We also recommend testing whether time of day affects the species composition by doing some sampling sets in the late afternoon and evening, or possibly some snorkel counts during the day and nig</w:t>
+      </w:r>
+      <w:r>
+        <w:t>ht.</w:t>
       </w:r>
     </w:p>
     <w:p>
       <w:pPr>
         <w:pStyle w:val="Heading1"/>
       </w:pPr>
-      <w:bookmarkStart w:id="59" w:name="acknowledgements"/>
-      <w:bookmarkStart w:id="60" w:name="_Toc162274757"/>
-      <w:bookmarkEnd w:id="55"/>
-      <w:bookmarkEnd w:id="57"/>
+      <w:bookmarkStart w:id="59" w:name="_Toc162274757"/>
+      <w:bookmarkStart w:id="60" w:name="acknowledgements"/>
+      <w:bookmarkEnd w:id="56"/>
+      <w:bookmarkEnd w:id="58"/>
       <w:r>
         <w:t>6</w:t>
       </w:r>
@@ -18354,20 +18739,47 @@
         <w:tab/>
         <w:t>Acknowledgements</w:t>
       </w:r>
-      <w:bookmarkEnd w:id="60"/>
+      <w:bookmarkEnd w:id="59"/>
     </w:p>
     <w:p>
       <w:r>
-        <w:t>Andrew Simmons, Dan Gorze, Jayson Gallatin, Brent Trim, and Greg Boecker of WDFW operated, maintained, and reviewed SONAR imagery data. Calvin Stokes also reviewed SONAR imagery. Keith Denton provided guidance and consultation on SONAR deployment and operation. Peter Topping provided project support and advice. Kathryn Sutton led weekly species composition sampling with the help of many volunteers including Calvin Stokes, Jenni Whitney, Scott Williams, Jeff Gufler, David Thomas, Jacob Portney, Caleb Owen, and Kayla Own of WDFW, Chris Burns, Jarrett Burns, Casey Allen, and Aaron Brooks of the Jamestown S’Klallam Tribe, Dave Shreffler of Shreffler and Associates, Keith Denton of Keith Denton and Associates, and Roger Peters, Roger Tabor, Greg Byford, Evan Lewis, Jakob Bengelink, and Jack Brill of the U.S. Fish and Wildlife Service.</w:t>
+        <w:t xml:space="preserve">Andrew Simmons, Dan </w:t>
+      </w:r>
+      <w:proofErr w:type="spellStart"/>
+      <w:r>
+        <w:t>Gorze</w:t>
+      </w:r>
+      <w:proofErr w:type="spellEnd"/>
+      <w:r>
+        <w:t xml:space="preserve">, Jayson Gallatin, Brent Trim, and Greg Boecker of WDFW operated, maintained, and reviewed SONAR imagery data. Calvin Stokes also reviewed SONAR imagery. Keith Denton provided guidance and consultation on SONAR deployment and operation. Peter Topping provided project support and advice. Kathryn Sutton led weekly species composition sampling with the help of many volunteers including Calvin Stokes, Jenni Whitney, Scott Williams, Jeff </w:t>
+      </w:r>
+      <w:proofErr w:type="spellStart"/>
+      <w:r>
+        <w:t>Gufler</w:t>
+      </w:r>
+      <w:proofErr w:type="spellEnd"/>
+      <w:r>
+        <w:t>, David Thomas, Jacob Portney, Caleb Owen, and Kayla Own of WDFW</w:t>
+      </w:r>
+      <w:r>
+        <w:t xml:space="preserve">, Chris Burns, Jarrett Burns, Casey Allen, and Aaron Brooks of the Jamestown S’Klallam Tribe, Dave Shreffler of Shreffler and Associates, Keith Denton of Keith Denton and Associates, and Roger Peters, Roger Tabor, Greg Byford, Evan Lewis, Jakob </w:t>
+      </w:r>
+      <w:proofErr w:type="spellStart"/>
+      <w:r>
+        <w:t>Bengelink</w:t>
+      </w:r>
+      <w:proofErr w:type="spellEnd"/>
+      <w:r>
+        <w:t>, and Jack Brill of the U.S. Fish and Wildlife Service.</w:t>
       </w:r>
     </w:p>
     <w:p>
       <w:pPr>
         <w:pStyle w:val="Heading1"/>
       </w:pPr>
-      <w:bookmarkStart w:id="61" w:name="literature-cited"/>
-      <w:bookmarkStart w:id="62" w:name="_Toc162274758"/>
-      <w:bookmarkEnd w:id="59"/>
+      <w:bookmarkStart w:id="61" w:name="_Toc162274758"/>
+      <w:bookmarkStart w:id="62" w:name="literature-cited"/>
+      <w:bookmarkEnd w:id="60"/>
       <w:r>
         <w:t>7</w:t>
       </w:r>
@@ -18375,13 +18787,16 @@
         <w:tab/>
         <w:t>Literature Cited</w:t>
       </w:r>
-      <w:bookmarkEnd w:id="62"/>
+      <w:bookmarkEnd w:id="61"/>
     </w:p>
     <w:p>
       <w:bookmarkStart w:id="63" w:name="ref-Ford2011"/>
       <w:bookmarkStart w:id="64" w:name="refs"/>
       <w:r>
-        <w:t>Ford, M. J., A. Albaugh, K. Barnas, T. D. Cooney, J. Cowen, J. J. Hard, R. G. Kope, M. M. McClure, P. McElhany, J. M. Myers, and others. 2011. Status review update for Pacific salmon and steelhead listed under the Endangered Species Act: Pacific Northwest. NOAA Fisheries, NMFS-NWFSC-113, Northwest Fisheries Science Center Seattle.</w:t>
+        <w:t xml:space="preserve">Ford, M. J., A. Albaugh, K. Barnas, T. D. Cooney, J. Cowen, J. J. Hard, R. G. Kope, M. M. McClure, P. McElhany, J. M. Myers, and others. 2011. Status review update for Pacific salmon and steelhead listed under the Endangered </w:t>
+      </w:r>
+      <w:r>
+        <w:t>Species Act: Pacific Northwest. NOAA Fisheries, NMFS-NWFSC-113, Northwest Fisheries Science Center Seattle.</w:t>
       </w:r>
     </w:p>
     <w:p>
@@ -18430,7 +18845,7 @@
       <w:r>
         <w:t>Northwest Fisheries Science Center. 2015. Status review update for Pacific salmon and steelhead listed under the Endangered Species Act: Pacific Northwest. NOAA Fisheries, Northwest Fisheries Science Center Seattle.</w:t>
       </w:r>
-      <w:bookmarkEnd w:id="61"/>
+      <w:bookmarkEnd w:id="62"/>
       <w:bookmarkEnd w:id="64"/>
       <w:bookmarkEnd w:id="69"/>
     </w:p>

</xml_diff>